<commit_message>
removed old GDD, New GDD
</commit_message>
<xml_diff>
--- a/Mean Bean Studio- Game design.docx
+++ b/Mean Bean Studio- Game design.docx
@@ -78,7 +78,16 @@
     <w:p/>
     <w:p/>
     <w:p/>
-    <w:p/>
+    <w:p>
+      <w:pPr>
+        <w:tabs>
+          <w:tab w:val="left" w:pos="1785"/>
+        </w:tabs>
+      </w:pPr>
+      <w:r>
+        <w:tab/>
+      </w:r>
+    </w:p>
     <w:p>
       <w:pPr>
         <w:rPr>
@@ -100,107 +109,1209 @@
         <w:t xml:space="preserve"> </w:t>
       </w:r>
     </w:p>
-    <w:p/>
-    <w:p>
-      <w:pPr>
-        <w:rPr>
-          <w:b/>
-        </w:rPr>
-      </w:pPr>
-      <w:r>
-        <w:rPr>
-          <w:b/>
-        </w:rPr>
-        <w:t>Table of contents</w:t>
-      </w:r>
-    </w:p>
-    <w:p>
-      <w:pPr>
-        <w:rPr>
-          <w:b/>
-        </w:rPr>
-      </w:pPr>
-    </w:p>
-    <w:p>
-      <w:pPr>
-        <w:rPr>
-          <w:b/>
-        </w:rPr>
-      </w:pPr>
-    </w:p>
-    <w:p>
-      <w:pPr>
-        <w:rPr>
-          <w:b/>
-        </w:rPr>
-      </w:pPr>
-    </w:p>
-    <w:p>
-      <w:pPr>
-        <w:rPr>
-          <w:b/>
-        </w:rPr>
-      </w:pPr>
-    </w:p>
-    <w:p>
-      <w:pPr>
-        <w:rPr>
-          <w:b/>
-        </w:rPr>
-      </w:pPr>
-    </w:p>
-    <w:p>
-      <w:pPr>
-        <w:rPr>
-          <w:b/>
-        </w:rPr>
-      </w:pPr>
-    </w:p>
-    <w:p>
-      <w:pPr>
-        <w:rPr>
-          <w:b/>
-        </w:rPr>
-      </w:pPr>
-    </w:p>
-    <w:p>
-      <w:pPr>
-        <w:rPr>
-          <w:b/>
-        </w:rPr>
-      </w:pPr>
-    </w:p>
-    <w:p>
-      <w:pPr>
-        <w:rPr>
-          <w:b/>
-        </w:rPr>
-      </w:pPr>
-    </w:p>
-    <w:p>
-      <w:pPr>
-        <w:rPr>
-          <w:b/>
-        </w:rPr>
-      </w:pPr>
-    </w:p>
-    <w:p/>
-    <w:p>
-      <w:pPr>
-        <w:rPr>
-          <w:b/>
-          <w:sz w:val="32"/>
-          <w:u w:val="single"/>
-        </w:rPr>
-      </w:pPr>
-      <w:r>
-        <w:rPr>
-          <w:b/>
-          <w:sz w:val="32"/>
-          <w:u w:val="single"/>
-        </w:rPr>
+    <w:p>
+      <w:pPr>
+        <w:rPr>
+          <w:b/>
+        </w:rPr>
+      </w:pPr>
+    </w:p>
+    <w:p>
+      <w:pPr>
+        <w:spacing w:line="259" w:lineRule="auto"/>
+        <w:rPr>
+          <w:b/>
+        </w:rPr>
+      </w:pPr>
+    </w:p>
+    <w:sdt>
+      <w:sdtPr>
+        <w:id w:val="-89318051"/>
+        <w:docPartObj>
+          <w:docPartGallery w:val="Table of Contents"/>
+          <w:docPartUnique/>
+        </w:docPartObj>
+      </w:sdtPr>
+      <w:sdtEndPr>
+        <w:rPr>
+          <w:rFonts w:asciiTheme="minorHAnsi" w:eastAsiaTheme="minorHAnsi" w:hAnsiTheme="minorHAnsi" w:cstheme="minorBidi"/>
+          <w:b/>
+          <w:bCs/>
+          <w:noProof/>
+          <w:color w:val="auto"/>
+          <w:sz w:val="22"/>
+          <w:szCs w:val="22"/>
+        </w:rPr>
+      </w:sdtEndPr>
+      <w:sdtContent>
+        <w:p>
+          <w:pPr>
+            <w:pStyle w:val="TOCHeading"/>
+          </w:pPr>
+          <w:r>
+            <w:t>Contents</w:t>
+          </w:r>
+        </w:p>
+        <w:p>
+          <w:pPr>
+            <w:pStyle w:val="TOC1"/>
+            <w:tabs>
+              <w:tab w:val="right" w:leader="dot" w:pos="9350"/>
+            </w:tabs>
+            <w:rPr>
+              <w:rFonts w:cstheme="minorBidi"/>
+              <w:noProof/>
+            </w:rPr>
+          </w:pPr>
+          <w:r>
+            <w:rPr>
+              <w:b/>
+              <w:bCs/>
+              <w:noProof/>
+            </w:rPr>
+            <w:fldChar w:fldCharType="begin"/>
+          </w:r>
+          <w:r>
+            <w:rPr>
+              <w:b/>
+              <w:bCs/>
+              <w:noProof/>
+            </w:rPr>
+            <w:instrText xml:space="preserve"> TOC \o "1-3" \h \z \u </w:instrText>
+          </w:r>
+          <w:r>
+            <w:rPr>
+              <w:b/>
+              <w:bCs/>
+              <w:noProof/>
+            </w:rPr>
+            <w:fldChar w:fldCharType="separate"/>
+          </w:r>
+          <w:hyperlink w:anchor="_Toc22044295" w:history="1">
+            <w:r>
+              <w:rPr>
+                <w:rStyle w:val="Hyperlink"/>
+                <w:noProof/>
+              </w:rPr>
+              <w:t>Synopsis</w:t>
+            </w:r>
+            <w:r>
+              <w:rPr>
+                <w:noProof/>
+                <w:webHidden/>
+              </w:rPr>
+              <w:tab/>
+            </w:r>
+            <w:r>
+              <w:rPr>
+                <w:noProof/>
+                <w:webHidden/>
+              </w:rPr>
+              <w:fldChar w:fldCharType="begin"/>
+            </w:r>
+            <w:r>
+              <w:rPr>
+                <w:noProof/>
+                <w:webHidden/>
+              </w:rPr>
+              <w:instrText xml:space="preserve"> PAGEREF _Toc22044295 \h </w:instrText>
+            </w:r>
+            <w:r>
+              <w:rPr>
+                <w:noProof/>
+                <w:webHidden/>
+              </w:rPr>
+            </w:r>
+            <w:r>
+              <w:rPr>
+                <w:noProof/>
+                <w:webHidden/>
+              </w:rPr>
+              <w:fldChar w:fldCharType="separate"/>
+            </w:r>
+            <w:r>
+              <w:rPr>
+                <w:noProof/>
+                <w:webHidden/>
+              </w:rPr>
+              <w:t>3</w:t>
+            </w:r>
+            <w:r>
+              <w:rPr>
+                <w:noProof/>
+                <w:webHidden/>
+              </w:rPr>
+              <w:fldChar w:fldCharType="end"/>
+            </w:r>
+          </w:hyperlink>
+        </w:p>
+        <w:p>
+          <w:pPr>
+            <w:pStyle w:val="TOC1"/>
+            <w:tabs>
+              <w:tab w:val="right" w:leader="dot" w:pos="9350"/>
+            </w:tabs>
+            <w:rPr>
+              <w:rFonts w:cstheme="minorBidi"/>
+              <w:noProof/>
+            </w:rPr>
+          </w:pPr>
+          <w:hyperlink w:anchor="_Toc22044296" w:history="1">
+            <w:r>
+              <w:rPr>
+                <w:rStyle w:val="Hyperlink"/>
+                <w:noProof/>
+              </w:rPr>
+              <w:t>Target audience</w:t>
+            </w:r>
+            <w:r>
+              <w:rPr>
+                <w:noProof/>
+                <w:webHidden/>
+              </w:rPr>
+              <w:tab/>
+            </w:r>
+            <w:r>
+              <w:rPr>
+                <w:noProof/>
+                <w:webHidden/>
+              </w:rPr>
+              <w:fldChar w:fldCharType="begin"/>
+            </w:r>
+            <w:r>
+              <w:rPr>
+                <w:noProof/>
+                <w:webHidden/>
+              </w:rPr>
+              <w:instrText xml:space="preserve"> PAGEREF _Toc22044296 \h </w:instrText>
+            </w:r>
+            <w:r>
+              <w:rPr>
+                <w:noProof/>
+                <w:webHidden/>
+              </w:rPr>
+            </w:r>
+            <w:r>
+              <w:rPr>
+                <w:noProof/>
+                <w:webHidden/>
+              </w:rPr>
+              <w:fldChar w:fldCharType="separate"/>
+            </w:r>
+            <w:r>
+              <w:rPr>
+                <w:noProof/>
+                <w:webHidden/>
+              </w:rPr>
+              <w:t>3</w:t>
+            </w:r>
+            <w:r>
+              <w:rPr>
+                <w:noProof/>
+                <w:webHidden/>
+              </w:rPr>
+              <w:fldChar w:fldCharType="end"/>
+            </w:r>
+          </w:hyperlink>
+        </w:p>
+        <w:p>
+          <w:pPr>
+            <w:pStyle w:val="TOC1"/>
+            <w:tabs>
+              <w:tab w:val="right" w:leader="dot" w:pos="9350"/>
+            </w:tabs>
+            <w:rPr>
+              <w:rFonts w:cstheme="minorBidi"/>
+              <w:noProof/>
+            </w:rPr>
+          </w:pPr>
+          <w:hyperlink w:anchor="_Toc22044297" w:history="1">
+            <w:r>
+              <w:rPr>
+                <w:rStyle w:val="Hyperlink"/>
+                <w:noProof/>
+              </w:rPr>
+              <w:t>Competitors</w:t>
+            </w:r>
+            <w:r>
+              <w:rPr>
+                <w:noProof/>
+                <w:webHidden/>
+              </w:rPr>
+              <w:tab/>
+            </w:r>
+            <w:r>
+              <w:rPr>
+                <w:noProof/>
+                <w:webHidden/>
+              </w:rPr>
+              <w:fldChar w:fldCharType="begin"/>
+            </w:r>
+            <w:r>
+              <w:rPr>
+                <w:noProof/>
+                <w:webHidden/>
+              </w:rPr>
+              <w:instrText xml:space="preserve"> PAGEREF _Toc22044297 \h </w:instrText>
+            </w:r>
+            <w:r>
+              <w:rPr>
+                <w:noProof/>
+                <w:webHidden/>
+              </w:rPr>
+            </w:r>
+            <w:r>
+              <w:rPr>
+                <w:noProof/>
+                <w:webHidden/>
+              </w:rPr>
+              <w:fldChar w:fldCharType="separate"/>
+            </w:r>
+            <w:r>
+              <w:rPr>
+                <w:noProof/>
+                <w:webHidden/>
+              </w:rPr>
+              <w:t>3</w:t>
+            </w:r>
+            <w:r>
+              <w:rPr>
+                <w:noProof/>
+                <w:webHidden/>
+              </w:rPr>
+              <w:fldChar w:fldCharType="end"/>
+            </w:r>
+          </w:hyperlink>
+        </w:p>
+        <w:p>
+          <w:pPr>
+            <w:pStyle w:val="TOC1"/>
+            <w:tabs>
+              <w:tab w:val="right" w:leader="dot" w:pos="9350"/>
+            </w:tabs>
+            <w:rPr>
+              <w:rFonts w:cstheme="minorBidi"/>
+              <w:noProof/>
+            </w:rPr>
+          </w:pPr>
+          <w:hyperlink w:anchor="_Toc22044298" w:history="1">
+            <w:r>
+              <w:rPr>
+                <w:rStyle w:val="Hyperlink"/>
+                <w:noProof/>
+              </w:rPr>
+              <w:t>Tool list</w:t>
+            </w:r>
+            <w:r>
+              <w:rPr>
+                <w:noProof/>
+                <w:webHidden/>
+              </w:rPr>
+              <w:tab/>
+            </w:r>
+            <w:r>
+              <w:rPr>
+                <w:noProof/>
+                <w:webHidden/>
+              </w:rPr>
+              <w:fldChar w:fldCharType="begin"/>
+            </w:r>
+            <w:r>
+              <w:rPr>
+                <w:noProof/>
+                <w:webHidden/>
+              </w:rPr>
+              <w:instrText xml:space="preserve"> PAGEREF _Toc22044298 \h </w:instrText>
+            </w:r>
+            <w:r>
+              <w:rPr>
+                <w:noProof/>
+                <w:webHidden/>
+              </w:rPr>
+            </w:r>
+            <w:r>
+              <w:rPr>
+                <w:noProof/>
+                <w:webHidden/>
+              </w:rPr>
+              <w:fldChar w:fldCharType="separate"/>
+            </w:r>
+            <w:r>
+              <w:rPr>
+                <w:noProof/>
+                <w:webHidden/>
+              </w:rPr>
+              <w:t>3</w:t>
+            </w:r>
+            <w:r>
+              <w:rPr>
+                <w:noProof/>
+                <w:webHidden/>
+              </w:rPr>
+              <w:fldChar w:fldCharType="end"/>
+            </w:r>
+          </w:hyperlink>
+        </w:p>
+        <w:p>
+          <w:pPr>
+            <w:pStyle w:val="TOC1"/>
+            <w:tabs>
+              <w:tab w:val="right" w:leader="dot" w:pos="9350"/>
+            </w:tabs>
+            <w:rPr>
+              <w:rFonts w:cstheme="minorBidi"/>
+              <w:noProof/>
+            </w:rPr>
+          </w:pPr>
+          <w:hyperlink w:anchor="_Toc22044299" w:history="1">
+            <w:r>
+              <w:rPr>
+                <w:rStyle w:val="Hyperlink"/>
+                <w:noProof/>
+              </w:rPr>
+              <w:t>Core pillars/ experiences</w:t>
+            </w:r>
+            <w:r>
+              <w:rPr>
+                <w:noProof/>
+                <w:webHidden/>
+              </w:rPr>
+              <w:tab/>
+            </w:r>
+            <w:r>
+              <w:rPr>
+                <w:noProof/>
+                <w:webHidden/>
+              </w:rPr>
+              <w:fldChar w:fldCharType="begin"/>
+            </w:r>
+            <w:r>
+              <w:rPr>
+                <w:noProof/>
+                <w:webHidden/>
+              </w:rPr>
+              <w:instrText xml:space="preserve"> PAGEREF _Toc22044299 \h </w:instrText>
+            </w:r>
+            <w:r>
+              <w:rPr>
+                <w:noProof/>
+                <w:webHidden/>
+              </w:rPr>
+            </w:r>
+            <w:r>
+              <w:rPr>
+                <w:noProof/>
+                <w:webHidden/>
+              </w:rPr>
+              <w:fldChar w:fldCharType="separate"/>
+            </w:r>
+            <w:r>
+              <w:rPr>
+                <w:noProof/>
+                <w:webHidden/>
+              </w:rPr>
+              <w:t>4</w:t>
+            </w:r>
+            <w:r>
+              <w:rPr>
+                <w:noProof/>
+                <w:webHidden/>
+              </w:rPr>
+              <w:fldChar w:fldCharType="end"/>
+            </w:r>
+          </w:hyperlink>
+        </w:p>
+        <w:p>
+          <w:pPr>
+            <w:pStyle w:val="TOC1"/>
+            <w:tabs>
+              <w:tab w:val="right" w:leader="dot" w:pos="9350"/>
+            </w:tabs>
+            <w:rPr>
+              <w:rFonts w:cstheme="minorBidi"/>
+              <w:noProof/>
+            </w:rPr>
+          </w:pPr>
+          <w:hyperlink w:anchor="_Toc22044300" w:history="1">
+            <w:r>
+              <w:rPr>
+                <w:rStyle w:val="Hyperlink"/>
+                <w:noProof/>
+              </w:rPr>
+              <w:t>Goals/objectives</w:t>
+            </w:r>
+            <w:r>
+              <w:rPr>
+                <w:noProof/>
+                <w:webHidden/>
+              </w:rPr>
+              <w:tab/>
+            </w:r>
+            <w:r>
+              <w:rPr>
+                <w:noProof/>
+                <w:webHidden/>
+              </w:rPr>
+              <w:fldChar w:fldCharType="begin"/>
+            </w:r>
+            <w:r>
+              <w:rPr>
+                <w:noProof/>
+                <w:webHidden/>
+              </w:rPr>
+              <w:instrText xml:space="preserve"> PAGEREF _Toc22044300 \h </w:instrText>
+            </w:r>
+            <w:r>
+              <w:rPr>
+                <w:noProof/>
+                <w:webHidden/>
+              </w:rPr>
+            </w:r>
+            <w:r>
+              <w:rPr>
+                <w:noProof/>
+                <w:webHidden/>
+              </w:rPr>
+              <w:fldChar w:fldCharType="separate"/>
+            </w:r>
+            <w:r>
+              <w:rPr>
+                <w:noProof/>
+                <w:webHidden/>
+              </w:rPr>
+              <w:t>4</w:t>
+            </w:r>
+            <w:r>
+              <w:rPr>
+                <w:noProof/>
+                <w:webHidden/>
+              </w:rPr>
+              <w:fldChar w:fldCharType="end"/>
+            </w:r>
+          </w:hyperlink>
+        </w:p>
+        <w:p>
+          <w:pPr>
+            <w:pStyle w:val="TOC1"/>
+            <w:tabs>
+              <w:tab w:val="right" w:leader="dot" w:pos="9350"/>
+            </w:tabs>
+            <w:rPr>
+              <w:rFonts w:cstheme="minorBidi"/>
+              <w:noProof/>
+            </w:rPr>
+          </w:pPr>
+          <w:hyperlink w:anchor="_Toc22044301" w:history="1">
+            <w:r>
+              <w:rPr>
+                <w:rStyle w:val="Hyperlink"/>
+                <w:noProof/>
+              </w:rPr>
+              <w:t>Game mechanics</w:t>
+            </w:r>
+            <w:r>
+              <w:rPr>
+                <w:noProof/>
+                <w:webHidden/>
+              </w:rPr>
+              <w:tab/>
+            </w:r>
+            <w:r>
+              <w:rPr>
+                <w:noProof/>
+                <w:webHidden/>
+              </w:rPr>
+              <w:fldChar w:fldCharType="begin"/>
+            </w:r>
+            <w:r>
+              <w:rPr>
+                <w:noProof/>
+                <w:webHidden/>
+              </w:rPr>
+              <w:instrText xml:space="preserve"> PAGEREF _Toc22044301 \h </w:instrText>
+            </w:r>
+            <w:r>
+              <w:rPr>
+                <w:noProof/>
+                <w:webHidden/>
+              </w:rPr>
+            </w:r>
+            <w:r>
+              <w:rPr>
+                <w:noProof/>
+                <w:webHidden/>
+              </w:rPr>
+              <w:fldChar w:fldCharType="separate"/>
+            </w:r>
+            <w:r>
+              <w:rPr>
+                <w:noProof/>
+                <w:webHidden/>
+              </w:rPr>
+              <w:t>4</w:t>
+            </w:r>
+            <w:r>
+              <w:rPr>
+                <w:noProof/>
+                <w:webHidden/>
+              </w:rPr>
+              <w:fldChar w:fldCharType="end"/>
+            </w:r>
+          </w:hyperlink>
+        </w:p>
+        <w:p>
+          <w:pPr>
+            <w:pStyle w:val="TOC1"/>
+            <w:tabs>
+              <w:tab w:val="right" w:leader="dot" w:pos="9350"/>
+            </w:tabs>
+            <w:rPr>
+              <w:rFonts w:cstheme="minorBidi"/>
+              <w:noProof/>
+            </w:rPr>
+          </w:pPr>
+          <w:hyperlink w:anchor="_Toc22044302" w:history="1">
+            <w:r>
+              <w:rPr>
+                <w:rStyle w:val="Hyperlink"/>
+                <w:noProof/>
+              </w:rPr>
+              <w:t>Rules</w:t>
+            </w:r>
+            <w:r>
+              <w:rPr>
+                <w:noProof/>
+                <w:webHidden/>
+              </w:rPr>
+              <w:tab/>
+            </w:r>
+            <w:r>
+              <w:rPr>
+                <w:noProof/>
+                <w:webHidden/>
+              </w:rPr>
+              <w:fldChar w:fldCharType="begin"/>
+            </w:r>
+            <w:r>
+              <w:rPr>
+                <w:noProof/>
+                <w:webHidden/>
+              </w:rPr>
+              <w:instrText xml:space="preserve"> PAGEREF _Toc22044302 \h </w:instrText>
+            </w:r>
+            <w:r>
+              <w:rPr>
+                <w:noProof/>
+                <w:webHidden/>
+              </w:rPr>
+            </w:r>
+            <w:r>
+              <w:rPr>
+                <w:noProof/>
+                <w:webHidden/>
+              </w:rPr>
+              <w:fldChar w:fldCharType="separate"/>
+            </w:r>
+            <w:r>
+              <w:rPr>
+                <w:noProof/>
+                <w:webHidden/>
+              </w:rPr>
+              <w:t>5</w:t>
+            </w:r>
+            <w:r>
+              <w:rPr>
+                <w:noProof/>
+                <w:webHidden/>
+              </w:rPr>
+              <w:fldChar w:fldCharType="end"/>
+            </w:r>
+          </w:hyperlink>
+        </w:p>
+        <w:p>
+          <w:pPr>
+            <w:pStyle w:val="TOC1"/>
+            <w:tabs>
+              <w:tab w:val="right" w:leader="dot" w:pos="9350"/>
+            </w:tabs>
+            <w:rPr>
+              <w:rFonts w:cstheme="minorBidi"/>
+              <w:noProof/>
+            </w:rPr>
+          </w:pPr>
+          <w:hyperlink w:anchor="_Toc22044303" w:history="1">
+            <w:r>
+              <w:rPr>
+                <w:rStyle w:val="Hyperlink"/>
+                <w:noProof/>
+              </w:rPr>
+              <w:t>Game loops</w:t>
+            </w:r>
+            <w:r>
+              <w:rPr>
+                <w:noProof/>
+                <w:webHidden/>
+              </w:rPr>
+              <w:tab/>
+            </w:r>
+            <w:r>
+              <w:rPr>
+                <w:noProof/>
+                <w:webHidden/>
+              </w:rPr>
+              <w:fldChar w:fldCharType="begin"/>
+            </w:r>
+            <w:r>
+              <w:rPr>
+                <w:noProof/>
+                <w:webHidden/>
+              </w:rPr>
+              <w:instrText xml:space="preserve"> PAGEREF _Toc22044303 \h </w:instrText>
+            </w:r>
+            <w:r>
+              <w:rPr>
+                <w:noProof/>
+                <w:webHidden/>
+              </w:rPr>
+            </w:r>
+            <w:r>
+              <w:rPr>
+                <w:noProof/>
+                <w:webHidden/>
+              </w:rPr>
+              <w:fldChar w:fldCharType="separate"/>
+            </w:r>
+            <w:r>
+              <w:rPr>
+                <w:noProof/>
+                <w:webHidden/>
+              </w:rPr>
+              <w:t>5</w:t>
+            </w:r>
+            <w:r>
+              <w:rPr>
+                <w:noProof/>
+                <w:webHidden/>
+              </w:rPr>
+              <w:fldChar w:fldCharType="end"/>
+            </w:r>
+          </w:hyperlink>
+        </w:p>
+        <w:p>
+          <w:pPr>
+            <w:pStyle w:val="TOC1"/>
+            <w:tabs>
+              <w:tab w:val="right" w:leader="dot" w:pos="9350"/>
+            </w:tabs>
+            <w:rPr>
+              <w:rFonts w:cstheme="minorBidi"/>
+              <w:noProof/>
+            </w:rPr>
+          </w:pPr>
+          <w:hyperlink w:anchor="_Toc22044304" w:history="1">
+            <w:r>
+              <w:rPr>
+                <w:rStyle w:val="Hyperlink"/>
+                <w:noProof/>
+              </w:rPr>
+              <w:t>Game economy</w:t>
+            </w:r>
+            <w:r>
+              <w:rPr>
+                <w:noProof/>
+                <w:webHidden/>
+              </w:rPr>
+              <w:tab/>
+            </w:r>
+            <w:r>
+              <w:rPr>
+                <w:noProof/>
+                <w:webHidden/>
+              </w:rPr>
+              <w:fldChar w:fldCharType="begin"/>
+            </w:r>
+            <w:r>
+              <w:rPr>
+                <w:noProof/>
+                <w:webHidden/>
+              </w:rPr>
+              <w:instrText xml:space="preserve"> PAGEREF _Toc22044304 \h </w:instrText>
+            </w:r>
+            <w:r>
+              <w:rPr>
+                <w:noProof/>
+                <w:webHidden/>
+              </w:rPr>
+            </w:r>
+            <w:r>
+              <w:rPr>
+                <w:noProof/>
+                <w:webHidden/>
+              </w:rPr>
+              <w:fldChar w:fldCharType="separate"/>
+            </w:r>
+            <w:r>
+              <w:rPr>
+                <w:noProof/>
+                <w:webHidden/>
+              </w:rPr>
+              <w:t>6</w:t>
+            </w:r>
+            <w:r>
+              <w:rPr>
+                <w:noProof/>
+                <w:webHidden/>
+              </w:rPr>
+              <w:fldChar w:fldCharType="end"/>
+            </w:r>
+          </w:hyperlink>
+        </w:p>
+        <w:p>
+          <w:pPr>
+            <w:pStyle w:val="TOC1"/>
+            <w:tabs>
+              <w:tab w:val="right" w:leader="dot" w:pos="9350"/>
+            </w:tabs>
+            <w:rPr>
+              <w:rFonts w:cstheme="minorBidi"/>
+              <w:noProof/>
+            </w:rPr>
+          </w:pPr>
+          <w:hyperlink w:anchor="_Toc22044305" w:history="1">
+            <w:r>
+              <w:rPr>
+                <w:rStyle w:val="Hyperlink"/>
+                <w:noProof/>
+              </w:rPr>
+              <w:t>Levels</w:t>
+            </w:r>
+            <w:r>
+              <w:rPr>
+                <w:noProof/>
+                <w:webHidden/>
+              </w:rPr>
+              <w:tab/>
+            </w:r>
+            <w:r>
+              <w:rPr>
+                <w:noProof/>
+                <w:webHidden/>
+              </w:rPr>
+              <w:fldChar w:fldCharType="begin"/>
+            </w:r>
+            <w:r>
+              <w:rPr>
+                <w:noProof/>
+                <w:webHidden/>
+              </w:rPr>
+              <w:instrText xml:space="preserve"> PAGEREF _Toc22044305 \h </w:instrText>
+            </w:r>
+            <w:r>
+              <w:rPr>
+                <w:noProof/>
+                <w:webHidden/>
+              </w:rPr>
+            </w:r>
+            <w:r>
+              <w:rPr>
+                <w:noProof/>
+                <w:webHidden/>
+              </w:rPr>
+              <w:fldChar w:fldCharType="separate"/>
+            </w:r>
+            <w:r>
+              <w:rPr>
+                <w:noProof/>
+                <w:webHidden/>
+              </w:rPr>
+              <w:t>7</w:t>
+            </w:r>
+            <w:r>
+              <w:rPr>
+                <w:noProof/>
+                <w:webHidden/>
+              </w:rPr>
+              <w:fldChar w:fldCharType="end"/>
+            </w:r>
+          </w:hyperlink>
+        </w:p>
+        <w:p>
+          <w:pPr>
+            <w:pStyle w:val="TOC1"/>
+            <w:tabs>
+              <w:tab w:val="right" w:leader="dot" w:pos="9350"/>
+            </w:tabs>
+            <w:rPr>
+              <w:rFonts w:cstheme="minorBidi"/>
+              <w:noProof/>
+            </w:rPr>
+          </w:pPr>
+          <w:hyperlink w:anchor="_Toc22044306" w:history="1">
+            <w:r>
+              <w:rPr>
+                <w:rStyle w:val="Hyperlink"/>
+                <w:noProof/>
+              </w:rPr>
+              <w:t>Npcs, enemies and hazards</w:t>
+            </w:r>
+            <w:r>
+              <w:rPr>
+                <w:noProof/>
+                <w:webHidden/>
+              </w:rPr>
+              <w:tab/>
+            </w:r>
+            <w:r>
+              <w:rPr>
+                <w:noProof/>
+                <w:webHidden/>
+              </w:rPr>
+              <w:fldChar w:fldCharType="begin"/>
+            </w:r>
+            <w:r>
+              <w:rPr>
+                <w:noProof/>
+                <w:webHidden/>
+              </w:rPr>
+              <w:instrText xml:space="preserve"> PAGEREF _Toc22044306 \h </w:instrText>
+            </w:r>
+            <w:r>
+              <w:rPr>
+                <w:noProof/>
+                <w:webHidden/>
+              </w:rPr>
+            </w:r>
+            <w:r>
+              <w:rPr>
+                <w:noProof/>
+                <w:webHidden/>
+              </w:rPr>
+              <w:fldChar w:fldCharType="separate"/>
+            </w:r>
+            <w:r>
+              <w:rPr>
+                <w:noProof/>
+                <w:webHidden/>
+              </w:rPr>
+              <w:t>7</w:t>
+            </w:r>
+            <w:r>
+              <w:rPr>
+                <w:noProof/>
+                <w:webHidden/>
+              </w:rPr>
+              <w:fldChar w:fldCharType="end"/>
+            </w:r>
+          </w:hyperlink>
+        </w:p>
+        <w:p>
+          <w:pPr>
+            <w:pStyle w:val="TOC1"/>
+            <w:tabs>
+              <w:tab w:val="right" w:leader="dot" w:pos="9350"/>
+            </w:tabs>
+            <w:rPr>
+              <w:rFonts w:cstheme="minorBidi"/>
+              <w:noProof/>
+            </w:rPr>
+          </w:pPr>
+          <w:hyperlink w:anchor="_Toc22044307" w:history="1">
+            <w:r>
+              <w:rPr>
+                <w:rStyle w:val="Hyperlink"/>
+                <w:noProof/>
+              </w:rPr>
+              <w:t>Objects/ items</w:t>
+            </w:r>
+            <w:r>
+              <w:rPr>
+                <w:noProof/>
+                <w:webHidden/>
+              </w:rPr>
+              <w:tab/>
+            </w:r>
+            <w:r>
+              <w:rPr>
+                <w:noProof/>
+                <w:webHidden/>
+              </w:rPr>
+              <w:fldChar w:fldCharType="begin"/>
+            </w:r>
+            <w:r>
+              <w:rPr>
+                <w:noProof/>
+                <w:webHidden/>
+              </w:rPr>
+              <w:instrText xml:space="preserve"> PAGEREF _Toc22044307 \h </w:instrText>
+            </w:r>
+            <w:r>
+              <w:rPr>
+                <w:noProof/>
+                <w:webHidden/>
+              </w:rPr>
+            </w:r>
+            <w:r>
+              <w:rPr>
+                <w:noProof/>
+                <w:webHidden/>
+              </w:rPr>
+              <w:fldChar w:fldCharType="separate"/>
+            </w:r>
+            <w:r>
+              <w:rPr>
+                <w:noProof/>
+                <w:webHidden/>
+              </w:rPr>
+              <w:t>8</w:t>
+            </w:r>
+            <w:r>
+              <w:rPr>
+                <w:noProof/>
+                <w:webHidden/>
+              </w:rPr>
+              <w:fldChar w:fldCharType="end"/>
+            </w:r>
+          </w:hyperlink>
+        </w:p>
+        <w:p>
+          <w:pPr>
+            <w:pStyle w:val="TOC1"/>
+            <w:tabs>
+              <w:tab w:val="right" w:leader="dot" w:pos="9350"/>
+            </w:tabs>
+            <w:rPr>
+              <w:rFonts w:cstheme="minorBidi"/>
+              <w:noProof/>
+            </w:rPr>
+          </w:pPr>
+          <w:hyperlink w:anchor="_Toc22044308" w:history="1">
+            <w:r>
+              <w:rPr>
+                <w:rStyle w:val="Hyperlink"/>
+                <w:noProof/>
+              </w:rPr>
+              <w:t>Unlocks/ purchases</w:t>
+            </w:r>
+            <w:r>
+              <w:rPr>
+                <w:noProof/>
+                <w:webHidden/>
+              </w:rPr>
+              <w:tab/>
+            </w:r>
+            <w:r>
+              <w:rPr>
+                <w:noProof/>
+                <w:webHidden/>
+              </w:rPr>
+              <w:fldChar w:fldCharType="begin"/>
+            </w:r>
+            <w:r>
+              <w:rPr>
+                <w:noProof/>
+                <w:webHidden/>
+              </w:rPr>
+              <w:instrText xml:space="preserve"> PAGEREF _Toc22044308 \h </w:instrText>
+            </w:r>
+            <w:r>
+              <w:rPr>
+                <w:noProof/>
+                <w:webHidden/>
+              </w:rPr>
+            </w:r>
+            <w:r>
+              <w:rPr>
+                <w:noProof/>
+                <w:webHidden/>
+              </w:rPr>
+              <w:fldChar w:fldCharType="separate"/>
+            </w:r>
+            <w:r>
+              <w:rPr>
+                <w:noProof/>
+                <w:webHidden/>
+              </w:rPr>
+              <w:t>8</w:t>
+            </w:r>
+            <w:r>
+              <w:rPr>
+                <w:noProof/>
+                <w:webHidden/>
+              </w:rPr>
+              <w:fldChar w:fldCharType="end"/>
+            </w:r>
+          </w:hyperlink>
+        </w:p>
+        <w:p>
+          <w:pPr>
+            <w:pStyle w:val="TOC1"/>
+            <w:tabs>
+              <w:tab w:val="right" w:leader="dot" w:pos="9350"/>
+            </w:tabs>
+            <w:rPr>
+              <w:rFonts w:cstheme="minorBidi"/>
+              <w:noProof/>
+            </w:rPr>
+          </w:pPr>
+          <w:hyperlink w:anchor="_Toc22044309" w:history="1">
+            <w:r>
+              <w:rPr>
+                <w:rStyle w:val="Hyperlink"/>
+                <w:noProof/>
+              </w:rPr>
+              <w:t>Other known content.</w:t>
+            </w:r>
+            <w:r>
+              <w:rPr>
+                <w:noProof/>
+                <w:webHidden/>
+              </w:rPr>
+              <w:tab/>
+            </w:r>
+            <w:r>
+              <w:rPr>
+                <w:noProof/>
+                <w:webHidden/>
+              </w:rPr>
+              <w:fldChar w:fldCharType="begin"/>
+            </w:r>
+            <w:r>
+              <w:rPr>
+                <w:noProof/>
+                <w:webHidden/>
+              </w:rPr>
+              <w:instrText xml:space="preserve"> PAGEREF _Toc22044309 \h </w:instrText>
+            </w:r>
+            <w:r>
+              <w:rPr>
+                <w:noProof/>
+                <w:webHidden/>
+              </w:rPr>
+            </w:r>
+            <w:r>
+              <w:rPr>
+                <w:noProof/>
+                <w:webHidden/>
+              </w:rPr>
+              <w:fldChar w:fldCharType="separate"/>
+            </w:r>
+            <w:r>
+              <w:rPr>
+                <w:noProof/>
+                <w:webHidden/>
+              </w:rPr>
+              <w:t>8</w:t>
+            </w:r>
+            <w:r>
+              <w:rPr>
+                <w:noProof/>
+                <w:webHidden/>
+              </w:rPr>
+              <w:fldChar w:fldCharType="end"/>
+            </w:r>
+          </w:hyperlink>
+        </w:p>
+        <w:p>
+          <w:r>
+            <w:rPr>
+              <w:b/>
+              <w:bCs/>
+              <w:noProof/>
+            </w:rPr>
+            <w:fldChar w:fldCharType="end"/>
+          </w:r>
+        </w:p>
+      </w:sdtContent>
+    </w:sdt>
+    <w:p>
+      <w:pPr>
+        <w:spacing w:line="259" w:lineRule="auto"/>
+        <w:rPr>
+          <w:b/>
+        </w:rPr>
+      </w:pPr>
+    </w:p>
+    <w:p>
+      <w:pPr>
+        <w:spacing w:line="259" w:lineRule="auto"/>
+        <w:rPr>
+          <w:b/>
+        </w:rPr>
+      </w:pPr>
+    </w:p>
+    <w:p>
+      <w:pPr>
+        <w:spacing w:line="259" w:lineRule="auto"/>
+        <w:rPr>
+          <w:b/>
+        </w:rPr>
+      </w:pPr>
+    </w:p>
+    <w:p>
+      <w:pPr>
+        <w:spacing w:line="259" w:lineRule="auto"/>
+        <w:rPr>
+          <w:b/>
+        </w:rPr>
+      </w:pPr>
+    </w:p>
+    <w:p>
+      <w:pPr>
+        <w:spacing w:line="259" w:lineRule="auto"/>
+        <w:rPr>
+          <w:b/>
+        </w:rPr>
+      </w:pPr>
+    </w:p>
+    <w:p>
+      <w:pPr>
+        <w:spacing w:line="259" w:lineRule="auto"/>
+        <w:rPr>
+          <w:b/>
+        </w:rPr>
+      </w:pPr>
+    </w:p>
+    <w:p>
+      <w:pPr>
+        <w:spacing w:line="259" w:lineRule="auto"/>
+        <w:rPr>
+          <w:b/>
+        </w:rPr>
+      </w:pPr>
+    </w:p>
+    <w:p>
+      <w:pPr>
+        <w:spacing w:line="259" w:lineRule="auto"/>
+        <w:rPr>
+          <w:b/>
+        </w:rPr>
+      </w:pPr>
+    </w:p>
+    <w:p>
+      <w:pPr>
+        <w:spacing w:line="259" w:lineRule="auto"/>
+        <w:rPr>
+          <w:b/>
+        </w:rPr>
+      </w:pPr>
+    </w:p>
+    <w:p>
+      <w:pPr>
+        <w:spacing w:line="259" w:lineRule="auto"/>
+        <w:rPr>
+          <w:b/>
+        </w:rPr>
+      </w:pPr>
+    </w:p>
+    <w:p>
+      <w:pPr>
+        <w:pStyle w:val="Heading1"/>
+      </w:pPr>
+      <w:bookmarkStart w:id="0" w:name="_Toc22044295"/>
+      <w:r>
         <w:t>Synopsis</w:t>
       </w:r>
+      <w:bookmarkEnd w:id="0"/>
     </w:p>
     <w:p>
       <w:r>
@@ -208,25 +1319,28 @@
         <w:t>The game that was chosen is an endless runner that allows the player to earn real life discounts.</w:t>
       </w:r>
     </w:p>
-    <w:p/>
-    <w:p>
-      <w:pPr>
-        <w:rPr>
-          <w:b/>
-          <w:sz w:val="32"/>
-          <w:szCs w:val="32"/>
-          <w:u w:val="single"/>
-        </w:rPr>
-      </w:pPr>
-      <w:r>
-        <w:rPr>
-          <w:b/>
-          <w:sz w:val="32"/>
-          <w:szCs w:val="32"/>
+    <w:p>
+      <w:pPr>
+        <w:pStyle w:val="Heading1"/>
+      </w:pPr>
+    </w:p>
+    <w:p>
+      <w:pPr>
+        <w:pStyle w:val="Heading1"/>
+        <w:rPr>
+          <w:b/>
+          <w:u w:val="single"/>
+        </w:rPr>
+      </w:pPr>
+      <w:bookmarkStart w:id="1" w:name="_Toc22044296"/>
+      <w:r>
+        <w:rPr>
+          <w:b/>
           <w:u w:val="single"/>
         </w:rPr>
         <w:t>Target audience</w:t>
       </w:r>
+      <w:bookmarkEnd w:id="1"/>
     </w:p>
     <w:p>
       <w:pPr>
@@ -288,77 +1402,23 @@
           <w:sz w:val="24"/>
           <w:szCs w:val="24"/>
         </w:rPr>
-        <w:t xml:space="preserve">We interpreted it as an age range of 16-45 years. </w:t>
-      </w:r>
-    </w:p>
-    <w:p>
-      <w:pPr>
-        <w:pStyle w:val="NormalWeb"/>
-        <w:shd w:val="clear" w:color="auto" w:fill="ECF0F4"/>
-        <w:spacing w:before="0" w:beforeAutospacing="0" w:after="300" w:afterAutospacing="0"/>
-        <w:rPr>
-          <w:rFonts w:ascii="Arial" w:hAnsi="Arial" w:cs="Arial"/>
-          <w:color w:val="818C97"/>
-        </w:rPr>
-      </w:pPr>
-      <w:r>
-        <w:rPr>
-          <w:rFonts w:ascii="Arial" w:hAnsi="Arial" w:cs="Arial"/>
-          <w:color w:val="818C97"/>
-        </w:rPr>
-        <w:t>The love of coffee is strong in Australia, with more than one in four (27%) indicating they cannot survive the day without it, and 9 in 10 (88%) stating they like it to some extent.</w:t>
-      </w:r>
-    </w:p>
-    <w:p>
-      <w:pPr>
-        <w:pStyle w:val="NormalWeb"/>
-        <w:shd w:val="clear" w:color="auto" w:fill="ECF0F4"/>
-        <w:spacing w:before="0" w:beforeAutospacing="0" w:after="300" w:afterAutospacing="0"/>
-        <w:rPr>
-          <w:rFonts w:ascii="Arial" w:hAnsi="Arial" w:cs="Arial"/>
-          <w:color w:val="818C97"/>
-        </w:rPr>
-      </w:pPr>
-      <w:r>
-        <w:rPr>
-          <w:rFonts w:ascii="Arial" w:hAnsi="Arial" w:cs="Arial"/>
-          <w:color w:val="818C97"/>
-        </w:rPr>
-        <w:t>Australia’s younger generations have a greater dependency on coffee, with around a third needing it to survive the day (33% Gen Y and 30% Gen X). By comparison the Builders generation are the most likely to see coffee as something nice to have but don’t need it (45%).</w:t>
-      </w:r>
-    </w:p>
-    <w:p>
-      <w:pPr>
-        <w:pStyle w:val="NormalWeb"/>
-        <w:shd w:val="clear" w:color="auto" w:fill="ECF0F4"/>
-        <w:spacing w:before="0" w:beforeAutospacing="0" w:after="300" w:afterAutospacing="0"/>
-        <w:rPr>
-          <w:rFonts w:ascii="Arial" w:hAnsi="Arial" w:cs="Arial"/>
-          <w:color w:val="818C97"/>
-        </w:rPr>
-      </w:pPr>
-      <w:r>
-        <w:rPr>
-          <w:rFonts w:ascii="Arial" w:hAnsi="Arial" w:cs="Arial"/>
-          <w:color w:val="818C97"/>
-        </w:rPr>
-        <w:t>We also don’t mind paying for what we love, with more than four in five Australians (84%) spending money on coffee in an average week.</w:t>
-      </w:r>
-    </w:p>
-    <w:p>
-      <w:pPr>
+        <w:t>The app will mainly be targeting people at the age range of 16 to 45 years with more focus on high school – university students (</w:t>
+      </w:r>
+      <w:proofErr w:type="spellStart"/>
+      <w:r>
         <w:rPr>
           <w:sz w:val="24"/>
           <w:szCs w:val="24"/>
         </w:rPr>
-      </w:pPr>
+        <w:t>GenZ</w:t>
+      </w:r>
+      <w:proofErr w:type="spellEnd"/>
       <w:r>
         <w:rPr>
           <w:sz w:val="24"/>
           <w:szCs w:val="24"/>
         </w:rPr>
-        <w:lastRenderedPageBreak/>
-        <w:t xml:space="preserve">Generations: builder (1924-1945), </w:t>
+        <w:t xml:space="preserve">) and other young adults (Gen Y). Studies show that 61% of </w:t>
       </w:r>
       <w:proofErr w:type="spellStart"/>
       <w:r>
@@ -366,7 +1426,7 @@
           <w:sz w:val="24"/>
           <w:szCs w:val="24"/>
         </w:rPr>
-        <w:t>babby</w:t>
+        <w:t>GenZ</w:t>
       </w:r>
       <w:proofErr w:type="spellEnd"/>
       <w:r>
@@ -374,58 +1434,58 @@
           <w:sz w:val="24"/>
           <w:szCs w:val="24"/>
         </w:rPr>
-        <w:t xml:space="preserve"> boomers (1946-1955) late </w:t>
-      </w:r>
-      <w:proofErr w:type="gramStart"/>
+        <w:t xml:space="preserve"> and 53% of GenY drink coffee, this is followed by </w:t>
+      </w:r>
+      <w:proofErr w:type="spellStart"/>
       <w:r>
         <w:rPr>
           <w:sz w:val="24"/>
           <w:szCs w:val="24"/>
         </w:rPr>
-        <w:t>boomers(</w:t>
-      </w:r>
-      <w:proofErr w:type="gramEnd"/>
+        <w:t>GenX</w:t>
+      </w:r>
+      <w:proofErr w:type="spellEnd"/>
       <w:r>
         <w:rPr>
           <w:sz w:val="24"/>
           <w:szCs w:val="24"/>
         </w:rPr>
-        <w:t xml:space="preserve">1956-1964), </w:t>
-      </w:r>
-      <w:r>
+        <w:t xml:space="preserve"> with 36%.  This study was done in Australia. </w:t>
+      </w:r>
+    </w:p>
+    <w:p>
+      <w:pPr>
         <w:rPr>
           <w:sz w:val="24"/>
           <w:szCs w:val="24"/>
         </w:rPr>
-        <w:t>Generation x (1965-1980), Gen Y  or millennials(1977- 1995), Gen Z (1996 +)</w:t>
-      </w:r>
-    </w:p>
-    <w:p>
-      <w:pPr>
-        <w:rPr>
-          <w:sz w:val="24"/>
-          <w:szCs w:val="24"/>
-        </w:rPr>
-      </w:pPr>
-    </w:p>
-    <w:p>
-      <w:pPr>
-        <w:rPr>
-          <w:b/>
-          <w:sz w:val="32"/>
-          <w:szCs w:val="32"/>
-          <w:u w:val="single"/>
-        </w:rPr>
-      </w:pPr>
-      <w:r>
-        <w:rPr>
-          <w:b/>
-          <w:sz w:val="32"/>
-          <w:szCs w:val="32"/>
+      </w:pPr>
+      <w:hyperlink r:id="rId8" w:history="1">
+        <w:r>
+          <w:rPr>
+            <w:rStyle w:val="Hyperlink"/>
+          </w:rPr>
+          <w:t>https://mccrindle.com.au/insights/blogarchive/australian-attitudes-towards-coffee/</w:t>
+        </w:r>
+      </w:hyperlink>
+    </w:p>
+    <w:p>
+      <w:pPr>
+        <w:pStyle w:val="Heading1"/>
+        <w:rPr>
+          <w:b/>
+          <w:u w:val="single"/>
+        </w:rPr>
+      </w:pPr>
+      <w:bookmarkStart w:id="2" w:name="_Toc22044297"/>
+      <w:r>
+        <w:rPr>
+          <w:b/>
           <w:u w:val="single"/>
         </w:rPr>
         <w:t>Competitors</w:t>
       </w:r>
+      <w:bookmarkEnd w:id="2"/>
     </w:p>
     <w:p>
       <w:r>
@@ -437,6 +1497,7 @@
     </w:p>
     <w:p>
       <w:r>
+        <w:lastRenderedPageBreak/>
         <w:t>Sonic dash</w:t>
       </w:r>
       <w:r>
@@ -468,22 +1529,21 @@
     <w:p/>
     <w:p>
       <w:pPr>
-        <w:rPr>
-          <w:b/>
-          <w:sz w:val="32"/>
-          <w:szCs w:val="32"/>
-          <w:u w:val="single"/>
-        </w:rPr>
-      </w:pPr>
-      <w:r>
-        <w:rPr>
-          <w:b/>
-          <w:sz w:val="32"/>
-          <w:szCs w:val="32"/>
+        <w:pStyle w:val="Heading1"/>
+        <w:rPr>
+          <w:b/>
+          <w:u w:val="single"/>
+        </w:rPr>
+      </w:pPr>
+      <w:bookmarkStart w:id="3" w:name="_Toc22044298"/>
+      <w:r>
+        <w:rPr>
+          <w:b/>
           <w:u w:val="single"/>
         </w:rPr>
         <w:t>Tool list</w:t>
       </w:r>
+      <w:bookmarkEnd w:id="3"/>
     </w:p>
     <w:p>
       <w:pPr>
@@ -575,22 +1635,21 @@
     <w:p/>
     <w:p>
       <w:pPr>
-        <w:rPr>
-          <w:b/>
-          <w:sz w:val="32"/>
-          <w:szCs w:val="32"/>
-          <w:u w:val="single"/>
-        </w:rPr>
-      </w:pPr>
-      <w:r>
-        <w:rPr>
-          <w:b/>
-          <w:sz w:val="32"/>
-          <w:szCs w:val="32"/>
+        <w:pStyle w:val="Heading1"/>
+        <w:rPr>
+          <w:b/>
+          <w:u w:val="single"/>
+        </w:rPr>
+      </w:pPr>
+      <w:bookmarkStart w:id="4" w:name="_Toc22044299"/>
+      <w:r>
+        <w:rPr>
+          <w:b/>
           <w:u w:val="single"/>
         </w:rPr>
         <w:t>Core pillars/ experiences</w:t>
       </w:r>
+      <w:bookmarkEnd w:id="4"/>
     </w:p>
     <w:p>
       <w:r>
@@ -602,22 +1661,21 @@
     <w:p/>
     <w:p>
       <w:pPr>
-        <w:rPr>
-          <w:b/>
-          <w:sz w:val="32"/>
-          <w:szCs w:val="32"/>
-          <w:u w:val="single"/>
-        </w:rPr>
-      </w:pPr>
-      <w:r>
-        <w:rPr>
-          <w:b/>
-          <w:sz w:val="32"/>
-          <w:szCs w:val="32"/>
+        <w:pStyle w:val="Heading1"/>
+        <w:rPr>
+          <w:b/>
+          <w:u w:val="single"/>
+        </w:rPr>
+      </w:pPr>
+      <w:bookmarkStart w:id="5" w:name="_Toc22044300"/>
+      <w:r>
+        <w:rPr>
+          <w:b/>
           <w:u w:val="single"/>
         </w:rPr>
         <w:t>Goals/objectives</w:t>
       </w:r>
+      <w:bookmarkEnd w:id="5"/>
     </w:p>
     <w:p>
       <w:pPr>
@@ -652,44 +1710,38 @@
     <w:p>
       <w:pPr>
         <w:pStyle w:val="ListParagraph"/>
-        <w:numPr>
-          <w:ilvl w:val="0"/>
-          <w:numId w:val="8"/>
-        </w:numPr>
       </w:pPr>
     </w:p>
     <w:p/>
     <w:p>
       <w:pPr>
-        <w:rPr>
-          <w:b/>
-          <w:sz w:val="32"/>
-          <w:szCs w:val="32"/>
-          <w:u w:val="single"/>
-        </w:rPr>
-      </w:pPr>
-      <w:r>
-        <w:rPr>
-          <w:b/>
-          <w:sz w:val="32"/>
-          <w:szCs w:val="32"/>
-          <w:u w:val="single"/>
-        </w:rPr>
-        <w:lastRenderedPageBreak/>
+        <w:pStyle w:val="Heading1"/>
+        <w:rPr>
+          <w:b/>
+          <w:u w:val="single"/>
+        </w:rPr>
+      </w:pPr>
+      <w:bookmarkStart w:id="6" w:name="_Toc22044301"/>
+      <w:r>
+        <w:rPr>
+          <w:b/>
+          <w:u w:val="single"/>
+        </w:rPr>
         <w:t>Game mechanics</w:t>
       </w:r>
-    </w:p>
-    <w:p>
-      <w:pPr>
-        <w:rPr>
-          <w:sz w:val="24"/>
+      <w:bookmarkEnd w:id="6"/>
+    </w:p>
+    <w:p>
+      <w:pPr>
+        <w:rPr>
+          <w:sz w:val="28"/>
           <w:szCs w:val="24"/>
           <w:u w:val="single"/>
         </w:rPr>
       </w:pPr>
       <w:r>
         <w:rPr>
-          <w:sz w:val="24"/>
+          <w:sz w:val="28"/>
           <w:szCs w:val="24"/>
           <w:u w:val="single"/>
         </w:rPr>
@@ -801,14 +1853,14 @@
     <w:p>
       <w:pPr>
         <w:rPr>
-          <w:sz w:val="24"/>
+          <w:sz w:val="28"/>
           <w:szCs w:val="24"/>
           <w:u w:val="single"/>
         </w:rPr>
       </w:pPr>
       <w:r>
         <w:rPr>
-          <w:sz w:val="24"/>
+          <w:sz w:val="28"/>
           <w:szCs w:val="24"/>
           <w:u w:val="single"/>
         </w:rPr>
@@ -816,7 +1868,7 @@
       </w:r>
       <w:r>
         <w:rPr>
-          <w:sz w:val="24"/>
+          <w:sz w:val="28"/>
           <w:szCs w:val="24"/>
           <w:u w:val="single"/>
         </w:rPr>
@@ -1085,6 +2137,7 @@
     </w:p>
     <w:p>
       <w:pPr>
+        <w:jc w:val="center"/>
         <w:rPr>
           <w:b/>
           <w:sz w:val="32"/>
@@ -1092,15 +2145,24 @@
           <w:u w:val="single"/>
         </w:rPr>
       </w:pPr>
-      <w:r>
-        <w:rPr>
-          <w:b/>
-          <w:sz w:val="32"/>
-          <w:szCs w:val="32"/>
+    </w:p>
+    <w:p>
+      <w:pPr>
+        <w:pStyle w:val="Heading1"/>
+        <w:rPr>
+          <w:b/>
+          <w:u w:val="single"/>
+        </w:rPr>
+      </w:pPr>
+      <w:bookmarkStart w:id="7" w:name="_Toc22044302"/>
+      <w:r>
+        <w:rPr>
+          <w:b/>
           <w:u w:val="single"/>
         </w:rPr>
         <w:t>Rules</w:t>
       </w:r>
+      <w:bookmarkEnd w:id="7"/>
     </w:p>
     <w:p>
       <w:pPr>
@@ -1174,26 +2236,56 @@
         <w:t xml:space="preserve">The player can only turn left or right </w:t>
       </w:r>
     </w:p>
+    <w:p>
+      <w:pPr>
+        <w:pStyle w:val="ListParagraph"/>
+        <w:numPr>
+          <w:ilvl w:val="0"/>
+          <w:numId w:val="3"/>
+        </w:numPr>
+      </w:pPr>
+      <w:r>
+        <w:t xml:space="preserve">When the player </w:t>
+      </w:r>
+      <w:proofErr w:type="gramStart"/>
+      <w:r>
+        <w:t>turn</w:t>
+      </w:r>
+      <w:proofErr w:type="gramEnd"/>
+      <w:r>
+        <w:t xml:space="preserve"> when there is no turn, the character stumbles and </w:t>
+      </w:r>
+      <w:proofErr w:type="spellStart"/>
+      <w:r>
+        <w:t>macino</w:t>
+      </w:r>
+      <w:proofErr w:type="spellEnd"/>
+      <w:r>
+        <w:t xml:space="preserve"> appears on screen giving the player another chance. </w:t>
+      </w:r>
+    </w:p>
     <w:p/>
     <w:p/>
-    <w:p>
-      <w:pPr>
-        <w:rPr>
-          <w:b/>
-          <w:sz w:val="32"/>
-          <w:szCs w:val="32"/>
-          <w:u w:val="single"/>
-        </w:rPr>
-      </w:pPr>
-      <w:r>
-        <w:rPr>
-          <w:b/>
-          <w:sz w:val="32"/>
-          <w:szCs w:val="32"/>
-          <w:u w:val="single"/>
-        </w:rPr>
-        <w:t xml:space="preserve">Game loops </w:t>
-      </w:r>
+    <w:p/>
+    <w:p/>
+    <w:p/>
+    <w:p>
+      <w:pPr>
+        <w:pStyle w:val="Heading1"/>
+        <w:rPr>
+          <w:b/>
+          <w:u w:val="single"/>
+        </w:rPr>
+      </w:pPr>
+      <w:bookmarkStart w:id="8" w:name="_Toc22044303"/>
+      <w:r>
+        <w:rPr>
+          <w:b/>
+          <w:u w:val="single"/>
+        </w:rPr>
+        <w:t>Game loops</w:t>
+      </w:r>
+      <w:bookmarkEnd w:id="8"/>
     </w:p>
     <w:p>
       <w:pPr>
@@ -1341,38 +2433,236 @@
       <w:pPr>
         <w:rPr>
           <w:b/>
+        </w:rPr>
+      </w:pPr>
+      <w:bookmarkStart w:id="9" w:name="_GoBack"/>
+      <w:bookmarkEnd w:id="9"/>
+    </w:p>
+    <w:p>
+      <w:pPr>
+        <w:rPr>
+          <w:b/>
+        </w:rPr>
+      </w:pPr>
+    </w:p>
+    <w:p>
+      <w:pPr>
+        <w:rPr>
+          <w:b/>
+        </w:rPr>
+      </w:pPr>
+    </w:p>
+    <w:p>
+      <w:pPr>
+        <w:rPr>
+          <w:b/>
+        </w:rPr>
+      </w:pPr>
+    </w:p>
+    <w:p>
+      <w:pPr>
+        <w:rPr>
+          <w:b/>
+        </w:rPr>
+      </w:pPr>
+    </w:p>
+    <w:p>
+      <w:pPr>
+        <w:rPr>
+          <w:b/>
+        </w:rPr>
+      </w:pPr>
+    </w:p>
+    <w:p>
+      <w:pPr>
+        <w:rPr>
+          <w:b/>
+        </w:rPr>
+      </w:pPr>
+    </w:p>
+    <w:p>
+      <w:pPr>
+        <w:rPr>
+          <w:b/>
+        </w:rPr>
+      </w:pPr>
+    </w:p>
+    <w:p>
+      <w:pPr>
+        <w:rPr>
+          <w:b/>
+        </w:rPr>
+      </w:pPr>
+    </w:p>
+    <w:p>
+      <w:pPr>
+        <w:rPr>
+          <w:b/>
+        </w:rPr>
+      </w:pPr>
+    </w:p>
+    <w:p>
+      <w:pPr>
+        <w:rPr>
+          <w:b/>
+        </w:rPr>
+      </w:pPr>
+    </w:p>
+    <w:p>
+      <w:pPr>
+        <w:rPr>
+          <w:b/>
+        </w:rPr>
+      </w:pPr>
+    </w:p>
+    <w:p>
+      <w:pPr>
+        <w:rPr>
+          <w:b/>
+        </w:rPr>
+      </w:pPr>
+    </w:p>
+    <w:p>
+      <w:pPr>
+        <w:rPr>
+          <w:b/>
+        </w:rPr>
+      </w:pPr>
+    </w:p>
+    <w:p>
+      <w:pPr>
+        <w:rPr>
+          <w:b/>
+        </w:rPr>
+      </w:pPr>
+    </w:p>
+    <w:p>
+      <w:pPr>
+        <w:rPr>
+          <w:b/>
+        </w:rPr>
+      </w:pPr>
+    </w:p>
+    <w:p>
+      <w:pPr>
+        <w:rPr>
+          <w:b/>
+        </w:rPr>
+      </w:pPr>
+    </w:p>
+    <w:p>
+      <w:pPr>
+        <w:rPr>
+          <w:b/>
+        </w:rPr>
+      </w:pPr>
+    </w:p>
+    <w:p>
+      <w:pPr>
+        <w:rPr>
+          <w:b/>
+        </w:rPr>
+      </w:pPr>
+    </w:p>
+    <w:p>
+      <w:pPr>
+        <w:rPr>
+          <w:b/>
+        </w:rPr>
+      </w:pPr>
+    </w:p>
+    <w:p>
+      <w:pPr>
+        <w:rPr>
+          <w:b/>
+        </w:rPr>
+      </w:pPr>
+    </w:p>
+    <w:p>
+      <w:pPr>
+        <w:rPr>
+          <w:b/>
+        </w:rPr>
+      </w:pPr>
+    </w:p>
+    <w:p>
+      <w:pPr>
+        <w:rPr>
+          <w:b/>
+        </w:rPr>
+      </w:pPr>
+    </w:p>
+    <w:p>
+      <w:pPr>
+        <w:rPr>
+          <w:b/>
+        </w:rPr>
+      </w:pPr>
+    </w:p>
+    <w:p>
+      <w:pPr>
+        <w:rPr>
+          <w:b/>
+        </w:rPr>
+      </w:pPr>
+    </w:p>
+    <w:p>
+      <w:pPr>
+        <w:rPr>
+          <w:b/>
+        </w:rPr>
+      </w:pPr>
+    </w:p>
+    <w:p/>
+    <w:p>
+      <w:pPr>
+        <w:rPr>
           <w:sz w:val="32"/>
           <w:szCs w:val="32"/>
         </w:rPr>
       </w:pPr>
-    </w:p>
-    <w:p>
-      <w:pPr>
-        <w:rPr>
-          <w:b/>
+      <w:r>
+        <w:rPr>
           <w:sz w:val="32"/>
           <w:szCs w:val="32"/>
         </w:rPr>
-      </w:pPr>
-    </w:p>
-    <w:p>
-      <w:pPr>
-        <w:rPr>
-          <w:b/>
+        <w:t>(need to make flow chart</w:t>
+      </w:r>
+      <w:r>
+        <w:rPr>
           <w:sz w:val="32"/>
           <w:szCs w:val="32"/>
-          <w:u w:val="single"/>
-        </w:rPr>
-      </w:pPr>
-      <w:r>
+        </w:rPr>
+        <w:t>)</w:t>
+      </w:r>
+    </w:p>
+    <w:p>
+      <w:pPr>
         <w:rPr>
           <w:b/>
           <w:sz w:val="32"/>
           <w:szCs w:val="32"/>
-          <w:u w:val="single"/>
-        </w:rPr>
-        <w:t xml:space="preserve">Game economy </w:t>
-      </w:r>
+        </w:rPr>
+      </w:pPr>
+    </w:p>
+    <w:p>
+      <w:pPr>
+        <w:pStyle w:val="Heading1"/>
+        <w:rPr>
+          <w:b/>
+          <w:u w:val="single"/>
+        </w:rPr>
+      </w:pPr>
+      <w:bookmarkStart w:id="10" w:name="_Toc22044304"/>
+      <w:r>
+        <w:rPr>
+          <w:b/>
+          <w:u w:val="single"/>
+        </w:rPr>
+        <w:lastRenderedPageBreak/>
+        <w:t>Game economy</w:t>
+      </w:r>
+      <w:bookmarkEnd w:id="10"/>
     </w:p>
     <w:p>
       <w:pPr>
@@ -1445,22 +2735,21 @@
     </w:p>
     <w:p>
       <w:pPr>
-        <w:rPr>
-          <w:b/>
-          <w:sz w:val="32"/>
-          <w:szCs w:val="32"/>
-          <w:u w:val="single"/>
-        </w:rPr>
-      </w:pPr>
-      <w:r>
-        <w:rPr>
-          <w:b/>
-          <w:sz w:val="32"/>
-          <w:szCs w:val="32"/>
+        <w:pStyle w:val="Heading1"/>
+        <w:rPr>
+          <w:b/>
+          <w:u w:val="single"/>
+        </w:rPr>
+      </w:pPr>
+      <w:bookmarkStart w:id="11" w:name="_Toc22044305"/>
+      <w:r>
+        <w:rPr>
+          <w:b/>
           <w:u w:val="single"/>
         </w:rPr>
         <w:t>Levels</w:t>
       </w:r>
+      <w:bookmarkEnd w:id="11"/>
     </w:p>
     <w:p>
       <w:r>
@@ -1560,18 +2849,44 @@
     <w:p>
       <w:pPr>
         <w:rPr>
-          <w:b/>
-          <w:sz w:val="32"/>
-          <w:szCs w:val="32"/>
-          <w:u w:val="single"/>
-        </w:rPr>
-      </w:pPr>
+          <w:u w:val="single"/>
+        </w:rPr>
+      </w:pPr>
+    </w:p>
+    <w:p>
+      <w:pPr>
+        <w:rPr>
+          <w:u w:val="single"/>
+        </w:rPr>
+      </w:pPr>
+    </w:p>
+    <w:p>
+      <w:pPr>
+        <w:rPr>
+          <w:u w:val="single"/>
+        </w:rPr>
+      </w:pPr>
+    </w:p>
+    <w:p>
+      <w:pPr>
+        <w:rPr>
+          <w:u w:val="single"/>
+        </w:rPr>
+      </w:pPr>
+    </w:p>
+    <w:p>
+      <w:pPr>
+        <w:pStyle w:val="Heading1"/>
+        <w:rPr>
+          <w:b/>
+          <w:u w:val="single"/>
+        </w:rPr>
+      </w:pPr>
+      <w:bookmarkStart w:id="12" w:name="_Toc22044306"/>
       <w:proofErr w:type="spellStart"/>
       <w:r>
         <w:rPr>
           <w:b/>
-          <w:sz w:val="32"/>
-          <w:szCs w:val="32"/>
           <w:u w:val="single"/>
         </w:rPr>
         <w:t>Npcs</w:t>
@@ -1580,30 +2895,269 @@
       <w:r>
         <w:rPr>
           <w:b/>
-          <w:sz w:val="32"/>
-          <w:szCs w:val="32"/>
-          <w:u w:val="single"/>
-        </w:rPr>
-        <w:t xml:space="preserve"> and enemies</w:t>
-      </w:r>
-    </w:p>
-    <w:p>
-      <w:pPr>
-        <w:rPr>
-          <w:u w:val="single"/>
-        </w:rPr>
-      </w:pPr>
-      <w:r>
-        <w:tab/>
-      </w:r>
-      <w:proofErr w:type="spellStart"/>
+          <w:u w:val="single"/>
+        </w:rPr>
+        <w:t>,</w:t>
+      </w:r>
+      <w:r>
+        <w:rPr>
+          <w:b/>
+          <w:u w:val="single"/>
+        </w:rPr>
+        <w:t xml:space="preserve"> enemies</w:t>
+      </w:r>
+      <w:r>
+        <w:rPr>
+          <w:b/>
+          <w:u w:val="single"/>
+        </w:rPr>
+        <w:t xml:space="preserve"> and hazards</w:t>
+      </w:r>
+      <w:bookmarkEnd w:id="12"/>
+      <w:r>
+        <w:rPr>
+          <w:b/>
+          <w:u w:val="single"/>
+        </w:rPr>
+        <w:t xml:space="preserve"> </w:t>
+      </w:r>
+    </w:p>
+    <w:p>
+      <w:pPr>
+        <w:rPr>
+          <w:u w:val="single"/>
+        </w:rPr>
+      </w:pPr>
       <w:r>
         <w:rPr>
           <w:u w:val="single"/>
         </w:rPr>
         <w:t>Macino</w:t>
       </w:r>
-      <w:proofErr w:type="spellEnd"/>
+    </w:p>
+    <w:p>
+      <w:pPr>
+        <w:pStyle w:val="ListParagraph"/>
+        <w:numPr>
+          <w:ilvl w:val="0"/>
+          <w:numId w:val="11"/>
+        </w:numPr>
+      </w:pPr>
+      <w:r>
+        <w:t xml:space="preserve">The big coffee grinder chasing the player  </w:t>
+      </w:r>
+    </w:p>
+    <w:p>
+      <w:pPr>
+        <w:rPr>
+          <w:u w:val="single"/>
+        </w:rPr>
+      </w:pPr>
+      <w:r>
+        <w:rPr>
+          <w:u w:val="single"/>
+        </w:rPr>
+        <w:t xml:space="preserve">Hazards </w:t>
+      </w:r>
+    </w:p>
+    <w:p>
+      <w:pPr>
+        <w:pStyle w:val="ListParagraph"/>
+        <w:numPr>
+          <w:ilvl w:val="0"/>
+          <w:numId w:val="11"/>
+        </w:numPr>
+      </w:pPr>
+      <w:r>
+        <w:t>Broken pillar</w:t>
+      </w:r>
+    </w:p>
+    <w:p>
+      <w:pPr>
+        <w:pStyle w:val="ListParagraph"/>
+        <w:numPr>
+          <w:ilvl w:val="0"/>
+          <w:numId w:val="11"/>
+        </w:numPr>
+      </w:pPr>
+      <w:r>
+        <w:t>Rocks</w:t>
+      </w:r>
+    </w:p>
+    <w:p>
+      <w:pPr>
+        <w:pStyle w:val="ListParagraph"/>
+        <w:numPr>
+          <w:ilvl w:val="0"/>
+          <w:numId w:val="11"/>
+        </w:numPr>
+      </w:pPr>
+      <w:r>
+        <w:t>Pile of snow</w:t>
+      </w:r>
+    </w:p>
+    <w:p>
+      <w:pPr>
+        <w:pStyle w:val="ListParagraph"/>
+        <w:numPr>
+          <w:ilvl w:val="0"/>
+          <w:numId w:val="11"/>
+        </w:numPr>
+      </w:pPr>
+      <w:r>
+        <w:lastRenderedPageBreak/>
+        <w:t>Falling rocks</w:t>
+      </w:r>
+    </w:p>
+    <w:p>
+      <w:pPr>
+        <w:pStyle w:val="ListParagraph"/>
+        <w:numPr>
+          <w:ilvl w:val="0"/>
+          <w:numId w:val="11"/>
+        </w:numPr>
+        <w:rPr>
+          <w:highlight w:val="yellow"/>
+        </w:rPr>
+      </w:pPr>
+      <w:r>
+        <w:rPr>
+          <w:highlight w:val="yellow"/>
+        </w:rPr>
+        <w:t>Mummy arms/ open sarcophagus</w:t>
+      </w:r>
+    </w:p>
+    <w:p>
+      <w:pPr>
+        <w:pStyle w:val="ListParagraph"/>
+        <w:numPr>
+          <w:ilvl w:val="0"/>
+          <w:numId w:val="11"/>
+        </w:numPr>
+      </w:pPr>
+      <w:r>
+        <w:t>Fallen over tree</w:t>
+      </w:r>
+    </w:p>
+    <w:p>
+      <w:pPr>
+        <w:pStyle w:val="ListParagraph"/>
+        <w:numPr>
+          <w:ilvl w:val="0"/>
+          <w:numId w:val="11"/>
+        </w:numPr>
+      </w:pPr>
+      <w:r>
+        <w:t xml:space="preserve">Rockledge </w:t>
+      </w:r>
+    </w:p>
+    <w:p>
+      <w:pPr>
+        <w:pStyle w:val="ListParagraph"/>
+        <w:numPr>
+          <w:ilvl w:val="0"/>
+          <w:numId w:val="11"/>
+        </w:numPr>
+      </w:pPr>
+      <w:r>
+        <w:t xml:space="preserve">Jumps between gaps </w:t>
+      </w:r>
+    </w:p>
+    <w:p>
+      <w:pPr>
+        <w:pStyle w:val="ListParagraph"/>
+        <w:numPr>
+          <w:ilvl w:val="0"/>
+          <w:numId w:val="11"/>
+        </w:numPr>
+      </w:pPr>
+      <w:r>
+        <w:t>Over hanging trees</w:t>
+      </w:r>
+    </w:p>
+    <w:p/>
+    <w:p/>
+    <w:p/>
+    <w:p/>
+    <w:p>
+      <w:pPr>
+        <w:pStyle w:val="Heading1"/>
+        <w:rPr>
+          <w:b/>
+          <w:u w:val="single"/>
+        </w:rPr>
+      </w:pPr>
+      <w:bookmarkStart w:id="13" w:name="_Toc22044307"/>
+      <w:r>
+        <w:rPr>
+          <w:b/>
+          <w:u w:val="single"/>
+        </w:rPr>
+        <w:t>Objects/ items</w:t>
+      </w:r>
+      <w:bookmarkEnd w:id="13"/>
+    </w:p>
+    <w:p>
+      <w:pPr>
+        <w:rPr>
+          <w:b/>
+        </w:rPr>
+      </w:pPr>
+      <w:r>
+        <w:rPr>
+          <w:b/>
+        </w:rPr>
+        <w:t>Pickups</w:t>
+      </w:r>
+    </w:p>
+    <w:p/>
+    <w:p/>
+    <w:p/>
+    <w:p>
+      <w:pPr>
+        <w:pStyle w:val="Heading1"/>
+        <w:rPr>
+          <w:b/>
+          <w:u w:val="single"/>
+        </w:rPr>
+      </w:pPr>
+      <w:bookmarkStart w:id="14" w:name="_Toc22044308"/>
+      <w:r>
+        <w:rPr>
+          <w:b/>
+          <w:u w:val="single"/>
+        </w:rPr>
+        <w:t>Unlocks</w:t>
+      </w:r>
+      <w:r>
+        <w:rPr>
+          <w:b/>
+          <w:u w:val="single"/>
+        </w:rPr>
+        <w:t>/ purchases</w:t>
+      </w:r>
+      <w:bookmarkEnd w:id="14"/>
+      <w:r>
+        <w:rPr>
+          <w:b/>
+          <w:u w:val="single"/>
+        </w:rPr>
+        <w:t xml:space="preserve"> </w:t>
+      </w:r>
+    </w:p>
+    <w:p>
+      <w:pPr>
+        <w:ind w:firstLine="720"/>
+        <w:rPr>
+          <w:b/>
+        </w:rPr>
+      </w:pPr>
+      <w:r>
+        <w:rPr>
+          <w:b/>
+        </w:rPr>
+        <w:t>Real life rewards</w:t>
+      </w:r>
     </w:p>
     <w:p>
       <w:pPr>
@@ -1614,21 +3168,7 @@
         </w:numPr>
       </w:pPr>
       <w:r>
-        <w:t xml:space="preserve">The big coffee grinder chasing the player  </w:t>
-      </w:r>
-    </w:p>
-    <w:p>
-      <w:pPr>
-        <w:ind w:left="720"/>
-        <w:rPr>
-          <w:u w:val="single"/>
-        </w:rPr>
-      </w:pPr>
-      <w:r>
-        <w:rPr>
-          <w:u w:val="single"/>
-        </w:rPr>
-        <w:t xml:space="preserve">Hazards </w:t>
+        <w:t>5% discount</w:t>
       </w:r>
     </w:p>
     <w:p>
@@ -1640,69 +3180,7 @@
         </w:numPr>
       </w:pPr>
       <w:r>
-        <w:t>r</w:t>
-      </w:r>
-      <w:bookmarkStart w:id="0" w:name="_GoBack"/>
-      <w:bookmarkEnd w:id="0"/>
-    </w:p>
-    <w:p/>
-    <w:p/>
-    <w:p/>
-    <w:p/>
-    <w:p>
-      <w:pPr>
-        <w:rPr>
-          <w:b/>
-          <w:sz w:val="32"/>
-          <w:szCs w:val="32"/>
-          <w:u w:val="single"/>
-        </w:rPr>
-      </w:pPr>
-      <w:r>
-        <w:rPr>
-          <w:b/>
-          <w:sz w:val="32"/>
-          <w:szCs w:val="32"/>
-          <w:u w:val="single"/>
-        </w:rPr>
-        <w:t>Objects/ items</w:t>
-      </w:r>
-    </w:p>
-    <w:p/>
-    <w:p/>
-    <w:p/>
-    <w:p/>
-    <w:p>
-      <w:pPr>
-        <w:rPr>
-          <w:b/>
-          <w:sz w:val="32"/>
-          <w:szCs w:val="32"/>
-          <w:u w:val="single"/>
-        </w:rPr>
-      </w:pPr>
-      <w:r>
-        <w:rPr>
-          <w:b/>
-          <w:sz w:val="32"/>
-          <w:szCs w:val="32"/>
-          <w:u w:val="single"/>
-        </w:rPr>
-        <w:t>Unlocks</w:t>
-      </w:r>
-    </w:p>
-    <w:p>
-      <w:pPr>
-        <w:ind w:firstLine="720"/>
-        <w:rPr>
-          <w:b/>
-        </w:rPr>
-      </w:pPr>
-      <w:r>
-        <w:rPr>
-          <w:b/>
-        </w:rPr>
-        <w:t>Real life rewards</w:t>
+        <w:t>10% discount</w:t>
       </w:r>
     </w:p>
     <w:p>
@@ -1714,7 +3192,7 @@
         </w:numPr>
       </w:pPr>
       <w:r>
-        <w:t>5% discount</w:t>
+        <w:t>20% discount</w:t>
       </w:r>
     </w:p>
     <w:p>
@@ -1726,7 +3204,7 @@
         </w:numPr>
       </w:pPr>
       <w:r>
-        <w:t>10% discount</w:t>
+        <w:t>25% discount</w:t>
       </w:r>
     </w:p>
     <w:p>
@@ -1738,7 +3216,7 @@
         </w:numPr>
       </w:pPr>
       <w:r>
-        <w:t>20% discount</w:t>
+        <w:t xml:space="preserve">30% discount </w:t>
       </w:r>
     </w:p>
     <w:p>
@@ -1750,7 +3228,13 @@
         </w:numPr>
       </w:pPr>
       <w:r>
-        <w:t>25% discount</w:t>
+        <w:t>3</w:t>
+      </w:r>
+      <w:r>
+        <w:t>5</w:t>
+      </w:r>
+      <w:r>
+        <w:t>% discount</w:t>
       </w:r>
     </w:p>
     <w:p>
@@ -1762,25 +3246,123 @@
         </w:numPr>
       </w:pPr>
       <w:r>
-        <w:t xml:space="preserve">30% discount </w:t>
-      </w:r>
-    </w:p>
+        <w:t>4</w:t>
+      </w:r>
+      <w:r>
+        <w:t>0</w:t>
+      </w:r>
+      <w:r>
+        <w:t xml:space="preserve">% discount </w:t>
+      </w:r>
+    </w:p>
+    <w:p>
+      <w:pPr>
+        <w:ind w:firstLine="720"/>
+        <w:rPr>
+          <w:b/>
+        </w:rPr>
+      </w:pPr>
+      <w:r>
+        <w:rPr>
+          <w:b/>
+        </w:rPr>
+        <w:t xml:space="preserve">Character skins </w:t>
+      </w:r>
+    </w:p>
+    <w:p/>
+    <w:p>
+      <w:pPr>
+        <w:pStyle w:val="Heading1"/>
+        <w:rPr>
+          <w:b/>
+          <w:u w:val="single"/>
+        </w:rPr>
+      </w:pPr>
+      <w:bookmarkStart w:id="15" w:name="_Toc22044309"/>
+      <w:r>
+        <w:rPr>
+          <w:b/>
+          <w:u w:val="single"/>
+        </w:rPr>
+        <w:t>Other known conte</w:t>
+      </w:r>
+      <w:r>
+        <w:rPr>
+          <w:b/>
+          <w:u w:val="single"/>
+        </w:rPr>
+        <w:t>n</w:t>
+      </w:r>
+      <w:r>
+        <w:rPr>
+          <w:b/>
+          <w:u w:val="single"/>
+        </w:rPr>
+        <w:t>t</w:t>
+      </w:r>
+      <w:r>
+        <w:rPr>
+          <w:b/>
+          <w:u w:val="single"/>
+        </w:rPr>
+        <w:t>.</w:t>
+      </w:r>
+      <w:bookmarkEnd w:id="15"/>
+      <w:r>
+        <w:rPr>
+          <w:b/>
+          <w:u w:val="single"/>
+        </w:rPr>
+        <w:t xml:space="preserve"> </w:t>
+      </w:r>
+    </w:p>
+    <w:p>
+      <w:r>
+        <w:t>Text, speech, music,</w:t>
+      </w:r>
+      <w:r>
+        <w:t xml:space="preserve"> </w:t>
+      </w:r>
+      <w:proofErr w:type="spellStart"/>
+      <w:r>
+        <w:t>SfX</w:t>
+      </w:r>
+      <w:proofErr w:type="spellEnd"/>
+      <w:r>
+        <w:t>,</w:t>
+      </w:r>
+      <w:r>
+        <w:t xml:space="preserve"> </w:t>
+      </w:r>
+      <w:r>
+        <w:t>VFX,</w:t>
+      </w:r>
+      <w:r>
+        <w:t xml:space="preserve"> </w:t>
+      </w:r>
+      <w:proofErr w:type="spellStart"/>
+      <w:r>
+        <w:t>ect</w:t>
+      </w:r>
+      <w:proofErr w:type="spellEnd"/>
+      <w:r>
+        <w:t xml:space="preserve"> </w:t>
+      </w:r>
+    </w:p>
+    <w:p/>
     <w:p>
       <w:pPr>
         <w:pStyle w:val="ListParagraph"/>
         <w:numPr>
           <w:ilvl w:val="0"/>
-          <w:numId w:val="7"/>
+          <w:numId w:val="12"/>
         </w:numPr>
       </w:pPr>
       <w:r>
-        <w:t>3</w:t>
-      </w:r>
-      <w:r>
-        <w:t>5</w:t>
-      </w:r>
-      <w:r>
-        <w:t>% discount</w:t>
+        <w:t xml:space="preserve">Sound effects </w:t>
+      </w:r>
+      <w:r>
+        <w:t>(jumping sounds, landing, grunts, grinding coffee sounds)</w:t>
       </w:r>
     </w:p>
     <w:p>
@@ -1788,71 +3370,17 @@
         <w:pStyle w:val="ListParagraph"/>
         <w:numPr>
           <w:ilvl w:val="0"/>
-          <w:numId w:val="7"/>
+          <w:numId w:val="12"/>
         </w:numPr>
       </w:pPr>
       <w:r>
-        <w:t>4</w:t>
-      </w:r>
-      <w:r>
-        <w:t>0</w:t>
-      </w:r>
-      <w:r>
-        <w:t xml:space="preserve">% discount </w:t>
-      </w:r>
-    </w:p>
-    <w:p>
-      <w:pPr>
-        <w:ind w:firstLine="720"/>
-        <w:rPr>
-          <w:b/>
-        </w:rPr>
-      </w:pPr>
-      <w:r>
-        <w:rPr>
-          <w:b/>
-        </w:rPr>
-        <w:t xml:space="preserve">Character skins </w:t>
-      </w:r>
-    </w:p>
-    <w:p/>
-    <w:p>
-      <w:pPr>
-        <w:rPr>
-          <w:b/>
-          <w:sz w:val="32"/>
-          <w:szCs w:val="32"/>
-          <w:u w:val="single"/>
-        </w:rPr>
-      </w:pPr>
-      <w:proofErr w:type="gramStart"/>
-      <w:r>
-        <w:rPr>
-          <w:b/>
-          <w:sz w:val="32"/>
-          <w:szCs w:val="32"/>
-          <w:u w:val="single"/>
-        </w:rPr>
-        <w:t>Other</w:t>
-      </w:r>
-      <w:proofErr w:type="gramEnd"/>
-      <w:r>
-        <w:rPr>
-          <w:b/>
-          <w:sz w:val="32"/>
-          <w:szCs w:val="32"/>
-          <w:u w:val="single"/>
-        </w:rPr>
-        <w:t xml:space="preserve"> known context</w:t>
-      </w:r>
-      <w:r>
-        <w:rPr>
-          <w:b/>
-          <w:sz w:val="32"/>
-          <w:szCs w:val="32"/>
-          <w:u w:val="single"/>
-        </w:rPr>
-        <w:t xml:space="preserve">. </w:t>
+        <w:t xml:space="preserve">Music: royalty free intense chasing music </w:t>
+      </w:r>
+      <w:r>
+        <w:rPr>
+          <w:color w:val="FF0000"/>
+        </w:rPr>
+        <w:t>(placeholder)</w:t>
       </w:r>
     </w:p>
     <w:p/>
@@ -1860,9 +3388,6 @@
     <w:p/>
     <w:p/>
     <w:p/>
-    <w:p/>
-    <w:p/>
-    <w:p/>
     <w:p>
       <w:r>
         <w:t>Leaderboards:</w:t>
@@ -1875,7 +3400,6 @@
     </w:p>
     <w:p>
       <w:r>
-        <w:lastRenderedPageBreak/>
         <w:t xml:space="preserve">We have come up with idea of a leaderboard system that offers the top (x) people in (x) time prizes. We were thinking something on the lines </w:t>
       </w:r>
       <w:proofErr w:type="gramStart"/>
@@ -1888,12 +3412,12 @@
       </w:r>
     </w:p>
     <w:sectPr>
-      <w:headerReference w:type="even" r:id="rId8"/>
-      <w:headerReference w:type="default" r:id="rId9"/>
-      <w:footerReference w:type="even" r:id="rId10"/>
-      <w:footerReference w:type="default" r:id="rId11"/>
-      <w:headerReference w:type="first" r:id="rId12"/>
-      <w:footerReference w:type="first" r:id="rId13"/>
+      <w:headerReference w:type="even" r:id="rId9"/>
+      <w:headerReference w:type="default" r:id="rId10"/>
+      <w:footerReference w:type="even" r:id="rId11"/>
+      <w:footerReference w:type="default" r:id="rId12"/>
+      <w:headerReference w:type="first" r:id="rId13"/>
+      <w:footerReference w:type="first" r:id="rId14"/>
       <w:pgSz w:w="12240" w:h="15840"/>
       <w:pgMar w:top="1440" w:right="1440" w:bottom="1440" w:left="1440" w:header="720" w:footer="720" w:gutter="0"/>
       <w:cols w:space="720"/>
@@ -2016,6 +3540,119 @@
 <file path=word/numbering.xml><?xml version="1.0" encoding="utf-8"?>
 <w:numbering xmlns:wpc="http://schemas.microsoft.com/office/word/2010/wordprocessingCanvas" xmlns:cx="http://schemas.microsoft.com/office/drawing/2014/chartex" xmlns:cx1="http://schemas.microsoft.com/office/drawing/2015/9/8/chartex" xmlns:cx2="http://schemas.microsoft.com/office/drawing/2015/10/21/chartex" xmlns:cx3="http://schemas.microsoft.com/office/drawing/2016/5/9/chartex" xmlns:cx4="http://schemas.microsoft.com/office/drawing/2016/5/10/chartex" xmlns:cx5="http://schemas.microsoft.com/office/drawing/2016/5/11/chartex" xmlns:cx6="http://schemas.microsoft.com/office/drawing/2016/5/12/chartex" xmlns:cx7="http://schemas.microsoft.com/office/drawing/2016/5/13/chartex" xmlns:cx8="http://schemas.microsoft.com/office/drawing/2016/5/14/chartex" xmlns:mc="http://schemas.openxmlformats.org/markup-compatibility/2006" xmlns:aink="http://schemas.microsoft.com/office/drawing/2016/ink" xmlns:am3d="http://schemas.microsoft.com/office/drawing/2017/model3d" xmlns:o="urn:schemas-microsoft-com:office:office" xmlns:r="http://schemas.openxmlformats.org/officeDocument/2006/relationships" xmlns:m="http://schemas.openxmlformats.org/officeDocument/2006/math" xmlns:v="urn:schemas-microsoft-com:vml" xmlns:wp14="http://schemas.microsoft.com/office/word/2010/wordprocessingDrawing" xmlns:wp="http://schemas.openxmlformats.org/drawingml/2006/wordprocessingDrawing" xmlns:w10="urn:schemas-microsoft-com:office:word" xmlns:w="http://schemas.openxmlformats.org/wordprocessingml/2006/main" xmlns:w14="http://schemas.microsoft.com/office/word/2010/wordml" xmlns:w15="http://schemas.microsoft.com/office/word/2012/wordml" xmlns:w16cid="http://schemas.microsoft.com/office/word/2016/wordml/cid" xmlns:w16se="http://schemas.microsoft.com/office/word/2015/wordml/symex" xmlns:wpg="http://schemas.microsoft.com/office/word/2010/wordprocessingGroup" xmlns:wpi="http://schemas.microsoft.com/office/word/2010/wordprocessingInk" xmlns:wne="http://schemas.microsoft.com/office/word/2006/wordml" xmlns:wps="http://schemas.microsoft.com/office/word/2010/wordprocessingShape" mc:Ignorable="w14 w15 w16se w16cid wp14">
   <w:abstractNum w:abstractNumId="0" w15:restartNumberingAfterBreak="0">
+    <w:nsid w:val="08764B1A"/>
+    <w:multiLevelType w:val="hybridMultilevel"/>
+    <w:tmpl w:val="928CA7A8"/>
+    <w:lvl w:ilvl="0" w:tplc="04090001">
+      <w:start w:val="1"/>
+      <w:numFmt w:val="bullet"/>
+      <w:lvlText w:val=""/>
+      <w:lvlJc w:val="left"/>
+      <w:pPr>
+        <w:ind w:left="720" w:hanging="360"/>
+      </w:pPr>
+      <w:rPr>
+        <w:rFonts w:ascii="Symbol" w:hAnsi="Symbol" w:hint="default"/>
+      </w:rPr>
+    </w:lvl>
+    <w:lvl w:ilvl="1" w:tplc="04090003" w:tentative="1">
+      <w:start w:val="1"/>
+      <w:numFmt w:val="bullet"/>
+      <w:lvlText w:val="o"/>
+      <w:lvlJc w:val="left"/>
+      <w:pPr>
+        <w:ind w:left="1440" w:hanging="360"/>
+      </w:pPr>
+      <w:rPr>
+        <w:rFonts w:ascii="Courier New" w:hAnsi="Courier New" w:cs="Courier New" w:hint="default"/>
+      </w:rPr>
+    </w:lvl>
+    <w:lvl w:ilvl="2" w:tplc="04090005" w:tentative="1">
+      <w:start w:val="1"/>
+      <w:numFmt w:val="bullet"/>
+      <w:lvlText w:val=""/>
+      <w:lvlJc w:val="left"/>
+      <w:pPr>
+        <w:ind w:left="2160" w:hanging="360"/>
+      </w:pPr>
+      <w:rPr>
+        <w:rFonts w:ascii="Wingdings" w:hAnsi="Wingdings" w:hint="default"/>
+      </w:rPr>
+    </w:lvl>
+    <w:lvl w:ilvl="3" w:tplc="04090001" w:tentative="1">
+      <w:start w:val="1"/>
+      <w:numFmt w:val="bullet"/>
+      <w:lvlText w:val=""/>
+      <w:lvlJc w:val="left"/>
+      <w:pPr>
+        <w:ind w:left="2880" w:hanging="360"/>
+      </w:pPr>
+      <w:rPr>
+        <w:rFonts w:ascii="Symbol" w:hAnsi="Symbol" w:hint="default"/>
+      </w:rPr>
+    </w:lvl>
+    <w:lvl w:ilvl="4" w:tplc="04090003" w:tentative="1">
+      <w:start w:val="1"/>
+      <w:numFmt w:val="bullet"/>
+      <w:lvlText w:val="o"/>
+      <w:lvlJc w:val="left"/>
+      <w:pPr>
+        <w:ind w:left="3600" w:hanging="360"/>
+      </w:pPr>
+      <w:rPr>
+        <w:rFonts w:ascii="Courier New" w:hAnsi="Courier New" w:cs="Courier New" w:hint="default"/>
+      </w:rPr>
+    </w:lvl>
+    <w:lvl w:ilvl="5" w:tplc="04090005" w:tentative="1">
+      <w:start w:val="1"/>
+      <w:numFmt w:val="bullet"/>
+      <w:lvlText w:val=""/>
+      <w:lvlJc w:val="left"/>
+      <w:pPr>
+        <w:ind w:left="4320" w:hanging="360"/>
+      </w:pPr>
+      <w:rPr>
+        <w:rFonts w:ascii="Wingdings" w:hAnsi="Wingdings" w:hint="default"/>
+      </w:rPr>
+    </w:lvl>
+    <w:lvl w:ilvl="6" w:tplc="04090001" w:tentative="1">
+      <w:start w:val="1"/>
+      <w:numFmt w:val="bullet"/>
+      <w:lvlText w:val=""/>
+      <w:lvlJc w:val="left"/>
+      <w:pPr>
+        <w:ind w:left="5040" w:hanging="360"/>
+      </w:pPr>
+      <w:rPr>
+        <w:rFonts w:ascii="Symbol" w:hAnsi="Symbol" w:hint="default"/>
+      </w:rPr>
+    </w:lvl>
+    <w:lvl w:ilvl="7" w:tplc="04090003" w:tentative="1">
+      <w:start w:val="1"/>
+      <w:numFmt w:val="bullet"/>
+      <w:lvlText w:val="o"/>
+      <w:lvlJc w:val="left"/>
+      <w:pPr>
+        <w:ind w:left="5760" w:hanging="360"/>
+      </w:pPr>
+      <w:rPr>
+        <w:rFonts w:ascii="Courier New" w:hAnsi="Courier New" w:cs="Courier New" w:hint="default"/>
+      </w:rPr>
+    </w:lvl>
+    <w:lvl w:ilvl="8" w:tplc="04090005" w:tentative="1">
+      <w:start w:val="1"/>
+      <w:numFmt w:val="bullet"/>
+      <w:lvlText w:val=""/>
+      <w:lvlJc w:val="left"/>
+      <w:pPr>
+        <w:ind w:left="6480" w:hanging="360"/>
+      </w:pPr>
+      <w:rPr>
+        <w:rFonts w:ascii="Wingdings" w:hAnsi="Wingdings" w:hint="default"/>
+      </w:rPr>
+    </w:lvl>
+  </w:abstractNum>
+  <w:abstractNum w:abstractNumId="1" w15:restartNumberingAfterBreak="0">
     <w:nsid w:val="11B20F71"/>
     <w:multiLevelType w:val="hybridMultilevel"/>
     <w:tmpl w:val="4FB2B6BA"/>
@@ -2128,7 +3765,120 @@
       </w:rPr>
     </w:lvl>
   </w:abstractNum>
-  <w:abstractNum w:abstractNumId="1" w15:restartNumberingAfterBreak="0">
+  <w:abstractNum w:abstractNumId="2" w15:restartNumberingAfterBreak="0">
+    <w:nsid w:val="13F716F6"/>
+    <w:multiLevelType w:val="hybridMultilevel"/>
+    <w:tmpl w:val="39C6E044"/>
+    <w:lvl w:ilvl="0" w:tplc="04090001">
+      <w:start w:val="1"/>
+      <w:numFmt w:val="bullet"/>
+      <w:lvlText w:val=""/>
+      <w:lvlJc w:val="left"/>
+      <w:pPr>
+        <w:ind w:left="720" w:hanging="360"/>
+      </w:pPr>
+      <w:rPr>
+        <w:rFonts w:ascii="Symbol" w:hAnsi="Symbol" w:hint="default"/>
+      </w:rPr>
+    </w:lvl>
+    <w:lvl w:ilvl="1" w:tplc="04090003" w:tentative="1">
+      <w:start w:val="1"/>
+      <w:numFmt w:val="bullet"/>
+      <w:lvlText w:val="o"/>
+      <w:lvlJc w:val="left"/>
+      <w:pPr>
+        <w:ind w:left="1440" w:hanging="360"/>
+      </w:pPr>
+      <w:rPr>
+        <w:rFonts w:ascii="Courier New" w:hAnsi="Courier New" w:cs="Courier New" w:hint="default"/>
+      </w:rPr>
+    </w:lvl>
+    <w:lvl w:ilvl="2" w:tplc="04090005" w:tentative="1">
+      <w:start w:val="1"/>
+      <w:numFmt w:val="bullet"/>
+      <w:lvlText w:val=""/>
+      <w:lvlJc w:val="left"/>
+      <w:pPr>
+        <w:ind w:left="2160" w:hanging="360"/>
+      </w:pPr>
+      <w:rPr>
+        <w:rFonts w:ascii="Wingdings" w:hAnsi="Wingdings" w:hint="default"/>
+      </w:rPr>
+    </w:lvl>
+    <w:lvl w:ilvl="3" w:tplc="04090001" w:tentative="1">
+      <w:start w:val="1"/>
+      <w:numFmt w:val="bullet"/>
+      <w:lvlText w:val=""/>
+      <w:lvlJc w:val="left"/>
+      <w:pPr>
+        <w:ind w:left="2880" w:hanging="360"/>
+      </w:pPr>
+      <w:rPr>
+        <w:rFonts w:ascii="Symbol" w:hAnsi="Symbol" w:hint="default"/>
+      </w:rPr>
+    </w:lvl>
+    <w:lvl w:ilvl="4" w:tplc="04090003" w:tentative="1">
+      <w:start w:val="1"/>
+      <w:numFmt w:val="bullet"/>
+      <w:lvlText w:val="o"/>
+      <w:lvlJc w:val="left"/>
+      <w:pPr>
+        <w:ind w:left="3600" w:hanging="360"/>
+      </w:pPr>
+      <w:rPr>
+        <w:rFonts w:ascii="Courier New" w:hAnsi="Courier New" w:cs="Courier New" w:hint="default"/>
+      </w:rPr>
+    </w:lvl>
+    <w:lvl w:ilvl="5" w:tplc="04090005" w:tentative="1">
+      <w:start w:val="1"/>
+      <w:numFmt w:val="bullet"/>
+      <w:lvlText w:val=""/>
+      <w:lvlJc w:val="left"/>
+      <w:pPr>
+        <w:ind w:left="4320" w:hanging="360"/>
+      </w:pPr>
+      <w:rPr>
+        <w:rFonts w:ascii="Wingdings" w:hAnsi="Wingdings" w:hint="default"/>
+      </w:rPr>
+    </w:lvl>
+    <w:lvl w:ilvl="6" w:tplc="04090001" w:tentative="1">
+      <w:start w:val="1"/>
+      <w:numFmt w:val="bullet"/>
+      <w:lvlText w:val=""/>
+      <w:lvlJc w:val="left"/>
+      <w:pPr>
+        <w:ind w:left="5040" w:hanging="360"/>
+      </w:pPr>
+      <w:rPr>
+        <w:rFonts w:ascii="Symbol" w:hAnsi="Symbol" w:hint="default"/>
+      </w:rPr>
+    </w:lvl>
+    <w:lvl w:ilvl="7" w:tplc="04090003" w:tentative="1">
+      <w:start w:val="1"/>
+      <w:numFmt w:val="bullet"/>
+      <w:lvlText w:val="o"/>
+      <w:lvlJc w:val="left"/>
+      <w:pPr>
+        <w:ind w:left="5760" w:hanging="360"/>
+      </w:pPr>
+      <w:rPr>
+        <w:rFonts w:ascii="Courier New" w:hAnsi="Courier New" w:cs="Courier New" w:hint="default"/>
+      </w:rPr>
+    </w:lvl>
+    <w:lvl w:ilvl="8" w:tplc="04090005" w:tentative="1">
+      <w:start w:val="1"/>
+      <w:numFmt w:val="bullet"/>
+      <w:lvlText w:val=""/>
+      <w:lvlJc w:val="left"/>
+      <w:pPr>
+        <w:ind w:left="6480" w:hanging="360"/>
+      </w:pPr>
+      <w:rPr>
+        <w:rFonts w:ascii="Wingdings" w:hAnsi="Wingdings" w:hint="default"/>
+      </w:rPr>
+    </w:lvl>
+  </w:abstractNum>
+  <w:abstractNum w:abstractNumId="3" w15:restartNumberingAfterBreak="0">
     <w:nsid w:val="25A85F1B"/>
     <w:multiLevelType w:val="hybridMultilevel"/>
     <w:tmpl w:val="A8AAFD14"/>
@@ -2241,7 +3991,7 @@
       </w:rPr>
     </w:lvl>
   </w:abstractNum>
-  <w:abstractNum w:abstractNumId="2" w15:restartNumberingAfterBreak="0">
+  <w:abstractNum w:abstractNumId="4" w15:restartNumberingAfterBreak="0">
     <w:nsid w:val="28771531"/>
     <w:multiLevelType w:val="hybridMultilevel"/>
     <w:tmpl w:val="5D5CF3D2"/>
@@ -2354,7 +4104,7 @@
       </w:rPr>
     </w:lvl>
   </w:abstractNum>
-  <w:abstractNum w:abstractNumId="3" w15:restartNumberingAfterBreak="0">
+  <w:abstractNum w:abstractNumId="5" w15:restartNumberingAfterBreak="0">
     <w:nsid w:val="29096A06"/>
     <w:multiLevelType w:val="hybridMultilevel"/>
     <w:tmpl w:val="8F8A4E00"/>
@@ -2467,7 +4217,7 @@
       </w:rPr>
     </w:lvl>
   </w:abstractNum>
-  <w:abstractNum w:abstractNumId="4" w15:restartNumberingAfterBreak="0">
+  <w:abstractNum w:abstractNumId="6" w15:restartNumberingAfterBreak="0">
     <w:nsid w:val="3C1122D8"/>
     <w:multiLevelType w:val="hybridMultilevel"/>
     <w:tmpl w:val="F0F2057C"/>
@@ -2607,7 +4357,7 @@
       </w:rPr>
     </w:lvl>
   </w:abstractNum>
-  <w:abstractNum w:abstractNumId="5" w15:restartNumberingAfterBreak="0">
+  <w:abstractNum w:abstractNumId="7" w15:restartNumberingAfterBreak="0">
     <w:nsid w:val="3FB119F3"/>
     <w:multiLevelType w:val="hybridMultilevel"/>
     <w:tmpl w:val="674C4D3E"/>
@@ -2720,7 +4470,7 @@
       </w:rPr>
     </w:lvl>
   </w:abstractNum>
-  <w:abstractNum w:abstractNumId="6" w15:restartNumberingAfterBreak="0">
+  <w:abstractNum w:abstractNumId="8" w15:restartNumberingAfterBreak="0">
     <w:nsid w:val="4632361C"/>
     <w:multiLevelType w:val="hybridMultilevel"/>
     <w:tmpl w:val="124C6F76"/>
@@ -2833,7 +4583,7 @@
       </w:rPr>
     </w:lvl>
   </w:abstractNum>
-  <w:abstractNum w:abstractNumId="7" w15:restartNumberingAfterBreak="0">
+  <w:abstractNum w:abstractNumId="9" w15:restartNumberingAfterBreak="0">
     <w:nsid w:val="5779794B"/>
     <w:multiLevelType w:val="hybridMultilevel"/>
     <w:tmpl w:val="25F0C656"/>
@@ -2946,7 +4696,7 @@
       </w:rPr>
     </w:lvl>
   </w:abstractNum>
-  <w:abstractNum w:abstractNumId="8" w15:restartNumberingAfterBreak="0">
+  <w:abstractNum w:abstractNumId="10" w15:restartNumberingAfterBreak="0">
     <w:nsid w:val="58B900A6"/>
     <w:multiLevelType w:val="hybridMultilevel"/>
     <w:tmpl w:val="D41A6CE4"/>
@@ -3059,7 +4809,7 @@
       </w:rPr>
     </w:lvl>
   </w:abstractNum>
-  <w:abstractNum w:abstractNumId="9" w15:restartNumberingAfterBreak="0">
+  <w:abstractNum w:abstractNumId="11" w15:restartNumberingAfterBreak="0">
     <w:nsid w:val="5F3B2E16"/>
     <w:multiLevelType w:val="hybridMultilevel"/>
     <w:tmpl w:val="096A8CCA"/>
@@ -3173,34 +4923,40 @@
     </w:lvl>
   </w:abstractNum>
   <w:num w:numId="1">
+    <w:abstractNumId w:val="7"/>
+  </w:num>
+  <w:num w:numId="2">
+    <w:abstractNumId w:val="3"/>
+  </w:num>
+  <w:num w:numId="3">
     <w:abstractNumId w:val="5"/>
   </w:num>
-  <w:num w:numId="2">
+  <w:num w:numId="4">
+    <w:abstractNumId w:val="9"/>
+  </w:num>
+  <w:num w:numId="5">
     <w:abstractNumId w:val="1"/>
   </w:num>
-  <w:num w:numId="3">
-    <w:abstractNumId w:val="3"/>
+  <w:num w:numId="6">
+    <w:abstractNumId w:val="10"/>
   </w:num>
-  <w:num w:numId="4">
-    <w:abstractNumId w:val="7"/>
+  <w:num w:numId="7">
+    <w:abstractNumId w:val="11"/>
   </w:num>
-  <w:num w:numId="5">
+  <w:num w:numId="8">
+    <w:abstractNumId w:val="4"/>
+  </w:num>
+  <w:num w:numId="9">
+    <w:abstractNumId w:val="6"/>
+  </w:num>
+  <w:num w:numId="10">
+    <w:abstractNumId w:val="8"/>
+  </w:num>
+  <w:num w:numId="11">
     <w:abstractNumId w:val="0"/>
   </w:num>
-  <w:num w:numId="6">
-    <w:abstractNumId w:val="8"/>
-  </w:num>
-  <w:num w:numId="7">
-    <w:abstractNumId w:val="9"/>
-  </w:num>
-  <w:num w:numId="8">
+  <w:num w:numId="12">
     <w:abstractNumId w:val="2"/>
-  </w:num>
-  <w:num w:numId="9">
-    <w:abstractNumId w:val="4"/>
-  </w:num>
-  <w:num w:numId="10">
-    <w:abstractNumId w:val="6"/>
   </w:num>
 </w:numbering>
 </file>
@@ -3607,6 +5363,27 @@
       <w:spacing w:line="256" w:lineRule="auto"/>
     </w:pPr>
   </w:style>
+  <w:style w:type="paragraph" w:styleId="Heading1">
+    <w:name w:val="heading 1"/>
+    <w:basedOn w:val="Normal"/>
+    <w:next w:val="Normal"/>
+    <w:link w:val="Heading1Char"/>
+    <w:uiPriority w:val="9"/>
+    <w:qFormat/>
+    <w:rsid w:val="00672F54"/>
+    <w:pPr>
+      <w:keepNext/>
+      <w:keepLines/>
+      <w:spacing w:before="240" w:after="0"/>
+      <w:outlineLvl w:val="0"/>
+    </w:pPr>
+    <w:rPr>
+      <w:rFonts w:asciiTheme="majorHAnsi" w:eastAsiaTheme="majorEastAsia" w:hAnsiTheme="majorHAnsi" w:cstheme="majorBidi"/>
+      <w:color w:val="2F5496" w:themeColor="accent1" w:themeShade="BF"/>
+      <w:sz w:val="32"/>
+      <w:szCs w:val="32"/>
+    </w:rPr>
+  </w:style>
   <w:style w:type="character" w:default="1" w:styleId="DefaultParagraphFont">
     <w:name w:val="Default Paragraph Font"/>
     <w:uiPriority w:val="1"/>
@@ -3704,6 +5481,90 @@
     <w:link w:val="Footer"/>
     <w:uiPriority w:val="99"/>
     <w:rsid w:val="00B92765"/>
+  </w:style>
+  <w:style w:type="character" w:customStyle="1" w:styleId="Heading1Char">
+    <w:name w:val="Heading 1 Char"/>
+    <w:basedOn w:val="DefaultParagraphFont"/>
+    <w:link w:val="Heading1"/>
+    <w:uiPriority w:val="9"/>
+    <w:rsid w:val="00672F54"/>
+    <w:rPr>
+      <w:rFonts w:asciiTheme="majorHAnsi" w:eastAsiaTheme="majorEastAsia" w:hAnsiTheme="majorHAnsi" w:cstheme="majorBidi"/>
+      <w:color w:val="2F5496" w:themeColor="accent1" w:themeShade="BF"/>
+      <w:sz w:val="32"/>
+      <w:szCs w:val="32"/>
+    </w:rPr>
+  </w:style>
+  <w:style w:type="paragraph" w:styleId="TOCHeading">
+    <w:name w:val="TOC Heading"/>
+    <w:basedOn w:val="Heading1"/>
+    <w:next w:val="Normal"/>
+    <w:uiPriority w:val="39"/>
+    <w:unhideWhenUsed/>
+    <w:qFormat/>
+    <w:rsid w:val="00672F54"/>
+    <w:pPr>
+      <w:spacing w:line="259" w:lineRule="auto"/>
+      <w:outlineLvl w:val="9"/>
+    </w:pPr>
+  </w:style>
+  <w:style w:type="paragraph" w:styleId="TOC2">
+    <w:name w:val="toc 2"/>
+    <w:basedOn w:val="Normal"/>
+    <w:next w:val="Normal"/>
+    <w:autoRedefine/>
+    <w:uiPriority w:val="39"/>
+    <w:unhideWhenUsed/>
+    <w:rsid w:val="00672F54"/>
+    <w:pPr>
+      <w:spacing w:after="100" w:line="259" w:lineRule="auto"/>
+      <w:ind w:left="220"/>
+    </w:pPr>
+    <w:rPr>
+      <w:rFonts w:eastAsiaTheme="minorEastAsia" w:cs="Times New Roman"/>
+    </w:rPr>
+  </w:style>
+  <w:style w:type="paragraph" w:styleId="TOC1">
+    <w:name w:val="toc 1"/>
+    <w:basedOn w:val="Normal"/>
+    <w:next w:val="Normal"/>
+    <w:autoRedefine/>
+    <w:uiPriority w:val="39"/>
+    <w:unhideWhenUsed/>
+    <w:rsid w:val="00672F54"/>
+    <w:pPr>
+      <w:spacing w:after="100" w:line="259" w:lineRule="auto"/>
+    </w:pPr>
+    <w:rPr>
+      <w:rFonts w:eastAsiaTheme="minorEastAsia" w:cs="Times New Roman"/>
+    </w:rPr>
+  </w:style>
+  <w:style w:type="paragraph" w:styleId="TOC3">
+    <w:name w:val="toc 3"/>
+    <w:basedOn w:val="Normal"/>
+    <w:next w:val="Normal"/>
+    <w:autoRedefine/>
+    <w:uiPriority w:val="39"/>
+    <w:unhideWhenUsed/>
+    <w:rsid w:val="00672F54"/>
+    <w:pPr>
+      <w:spacing w:after="100" w:line="259" w:lineRule="auto"/>
+      <w:ind w:left="440"/>
+    </w:pPr>
+    <w:rPr>
+      <w:rFonts w:eastAsiaTheme="minorEastAsia" w:cs="Times New Roman"/>
+    </w:rPr>
+  </w:style>
+  <w:style w:type="character" w:styleId="Hyperlink">
+    <w:name w:val="Hyperlink"/>
+    <w:basedOn w:val="DefaultParagraphFont"/>
+    <w:uiPriority w:val="99"/>
+    <w:unhideWhenUsed/>
+    <w:rsid w:val="00672F54"/>
+    <w:rPr>
+      <w:color w:val="0563C1" w:themeColor="hyperlink"/>
+      <w:u w:val="single"/>
+    </w:rPr>
   </w:style>
 </w:styles>
 </file>
@@ -4008,7 +5869,7 @@
 </file>
 
 <file path=customXml/itemProps1.xml><?xml version="1.0" encoding="utf-8"?>
-<ds:datastoreItem xmlns:ds="http://schemas.openxmlformats.org/officeDocument/2006/customXml" ds:itemID="{268F71C3-4C4F-4344-B75C-117590495284}">
+<ds:datastoreItem xmlns:ds="http://schemas.openxmlformats.org/officeDocument/2006/customXml" ds:itemID="{A93DC8BF-9059-42D7-896D-943D6EAAD009}">
   <ds:schemaRefs>
     <ds:schemaRef ds:uri="http://schemas.openxmlformats.org/officeDocument/2006/bibliography"/>
   </ds:schemaRefs>

</xml_diff>